<commit_message>
Added Red Badge and Blue Badge projects
</commit_message>
<xml_diff>
--- a/documents/Tyler_Mitchell_Full_Stack_Web_Developer.docx
+++ b/documents/Tyler_Mitchell_Full_Stack_Web_Developer.docx
@@ -28,8 +28,8 @@
       <w:tblGrid>
         <w:gridCol w:w="346"/>
         <w:gridCol w:w="386"/>
-        <w:gridCol w:w="3663"/>
-        <w:gridCol w:w="6286"/>
+        <w:gridCol w:w="3753"/>
+        <w:gridCol w:w="6196"/>
         <w:gridCol w:w="402"/>
         <w:gridCol w:w="431"/>
       </w:tblGrid>
@@ -835,11 +835,11 @@
       </w:tr>
       <w:tr>
         <w:trPr>
-          <w:trHeight w:val="2885"/>
+          <w:trHeight w:val="3431"/>
         </w:trPr>
         <w:tc>
           <w:tcPr>
-            <w:tcW w:w="4395" w:type="dxa"/>
+            <w:tcW w:w="4485" w:type="dxa"/>
             <w:gridSpan w:val="3"/>
             <w:tcBorders>
               <w:top w:val="single" w:sz="12" w:space="0" w:color="000000" w:themeColor="text1"/>
@@ -858,7 +858,6 @@
               <w:showingPlcHdr/>
               <w15:appearance w15:val="hidden"/>
             </w:sdtPr>
-            <w:sdtEndPr/>
             <w:sdtContent>
               <w:p>
                 <w:pPr>
@@ -1074,65 +1073,34 @@
               <w:suppressOverlap w:val="0"/>
             </w:pPr>
             <w:r>
-              <w:rPr>
-                <w:noProof/>
-              </w:rPr>
-              <w:drawing>
-                <wp:inline distT="0" distB="0" distL="0" distR="0" wp14:anchorId="60BD7675" wp14:editId="5F7663A2">
-                  <wp:extent cx="190500" cy="180975"/>
-                  <wp:effectExtent l="0" t="0" r="0" b="9525"/>
-                  <wp:docPr id="11" name="Graphic 11" descr="Globe icon"/>
-                  <wp:cNvGraphicFramePr>
-                    <a:graphicFrameLocks xmlns:a="http://schemas.openxmlformats.org/drawingml/2006/main" noChangeAspect="1"/>
-                  </wp:cNvGraphicFramePr>
-                  <a:graphic xmlns:a="http://schemas.openxmlformats.org/drawingml/2006/main">
-                    <a:graphicData uri="http://schemas.openxmlformats.org/drawingml/2006/picture">
-                      <pic:pic xmlns:pic="http://schemas.openxmlformats.org/drawingml/2006/picture">
-                        <pic:nvPicPr>
-                          <pic:cNvPr id="11" name="noun_Globe_178810.svg"/>
-                          <pic:cNvPicPr/>
-                        </pic:nvPicPr>
-                        <pic:blipFill>
-                          <a:blip r:embed="rId15" cstate="print">
-                            <a:extLst>
-                              <a:ext uri="{28A0092B-C50C-407E-A947-70E740481C1C}">
-                                <a14:useLocalDpi xmlns:a14="http://schemas.microsoft.com/office/drawing/2010/main" val="0"/>
-                              </a:ext>
-                              <a:ext uri="{96DAC541-7B7A-43D3-8B79-37D633B846F1}">
-                                <asvg:svgBlip xmlns:asvg="http://schemas.microsoft.com/office/drawing/2016/SVG/main" r:embed="rId16"/>
-                              </a:ext>
-                            </a:extLst>
-                          </a:blip>
-                          <a:stretch>
-                            <a:fillRect/>
-                          </a:stretch>
-                        </pic:blipFill>
-                        <pic:spPr>
-                          <a:xfrm>
-                            <a:off x="0" y="0"/>
-                            <a:ext cx="190500" cy="180975"/>
-                          </a:xfrm>
-                          <a:prstGeom prst="rect">
-                            <a:avLst/>
-                          </a:prstGeom>
-                        </pic:spPr>
-                      </pic:pic>
-                    </a:graphicData>
-                  </a:graphic>
-                </wp:inline>
-              </w:drawing>
+              <w:pict w14:anchorId="138274CB">
+                <v:shape id="Graphic 11" o:spid="_x0000_i1157" type="#_x0000_t75" alt="Globe icon" style="width:15pt;height:14.4pt;visibility:visible" o:gfxdata="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">
+                  <v:imagedata r:id="rId15" o:title="" cropbottom="-1650f" cropleft="-4629f" cropright="-2924f"/>
+                </v:shape>
+              </w:pict>
             </w:r>
             <w:r>
               <w:t xml:space="preserve"> </w:t>
             </w:r>
-            <w:r>
-              <w:t>[INSERT WEBSITE HERE]</w:t>
-            </w:r>
+            <w:hyperlink r:id="rId16" w:history="1">
+              <w:r>
+                <w:rPr>
+                  <w:rStyle w:val="Hyperlink"/>
+                </w:rPr>
+                <w:t>http://tylermitchel</w:t>
+              </w:r>
+              <w:r>
+                <w:rPr>
+                  <w:rStyle w:val="Hyperlink"/>
+                </w:rPr>
+                <w:t>l.github.io</w:t>
+              </w:r>
+            </w:hyperlink>
           </w:p>
         </w:tc>
         <w:tc>
           <w:tcPr>
-            <w:tcW w:w="7119" w:type="dxa"/>
+            <w:tcW w:w="7029" w:type="dxa"/>
             <w:gridSpan w:val="3"/>
             <w:tcBorders>
               <w:top w:val="single" w:sz="12" w:space="0" w:color="000000" w:themeColor="text1"/>
@@ -1151,7 +1119,6 @@
               <w:showingPlcHdr/>
               <w15:appearance w15:val="hidden"/>
             </w:sdtPr>
-            <w:sdtEndPr/>
             <w:sdtContent>
               <w:p>
                 <w:pPr>
@@ -1240,156 +1207,40 @@
             </w:r>
             <w:proofErr w:type="gramEnd"/>
             <w:r>
-              <w:t xml:space="preserve"> Tyler. </w:t>
-            </w:r>
+              <w:t xml:space="preserve"> Tyler. I create new things and utilize automation and Outside-The-Box thinking to help solve your problems.</w:t>
+            </w:r>
+          </w:p>
+          <w:p>
             <w:r>
               <w:t>I</w:t>
             </w:r>
             <w:r>
-              <w:t xml:space="preserve"> create new things and </w:t>
-            </w:r>
-            <w:r>
-              <w:t>connect you to solutions</w:t>
-            </w:r>
-            <w:r>
-              <w:t xml:space="preserve"> through</w:t>
-            </w:r>
-            <w:r>
-              <w:t xml:space="preserve"> </w:t>
-            </w:r>
-            <w:r>
-              <w:t>automation.</w:t>
-            </w:r>
-          </w:p>
-          <w:p>
-            <w:r>
-              <w:t>In my work,</w:t>
-            </w:r>
-            <w:r>
-              <w:t xml:space="preserve"> </w:t>
-            </w:r>
-            <w:r>
-              <w:t xml:space="preserve">I </w:t>
-            </w:r>
-            <w:r>
-              <w:t>believe</w:t>
-            </w:r>
-            <w:r>
-              <w:t xml:space="preserve"> the best way to innovate is to c</w:t>
-            </w:r>
-            <w:r>
-              <w:t>ombin</w:t>
-            </w:r>
-            <w:r>
-              <w:t>e ever-growing experiences with</w:t>
-            </w:r>
-            <w:r>
-              <w:t xml:space="preserve"> the </w:t>
-            </w:r>
-            <w:r>
-              <w:t>best</w:t>
-            </w:r>
-            <w:r>
-              <w:t xml:space="preserve"> tools in the industry </w:t>
-            </w:r>
-            <w:r>
-              <w:t>and</w:t>
-            </w:r>
-            <w:r>
-              <w:t xml:space="preserve"> </w:t>
-            </w:r>
-            <w:r>
-              <w:t>to not shy away from the</w:t>
-            </w:r>
-            <w:r>
-              <w:t xml:space="preserve"> work</w:t>
-            </w:r>
-            <w:r>
-              <w:t xml:space="preserve">. A </w:t>
-            </w:r>
-            <w:r>
-              <w:t>crucial part of innovation is making sure any solution is sustainable in its implementation. I consider these factors as I forge new paths forward in the areas of quality control, software development, and process improvement.</w:t>
-            </w:r>
-          </w:p>
-          <w:p>
-            <w:pPr>
-              <w:ind w:right="-105"/>
-            </w:pPr>
-            <w:r>
-              <w:t xml:space="preserve">I </w:t>
-            </w:r>
-            <w:r>
-              <w:t>find myself gravitating towards industry research and game design in my spare time. I participate in Global Game Jam</w:t>
-            </w:r>
-            <w:r>
-              <w:t>, among other game jams, throughout the year</w:t>
-            </w:r>
-            <w:r>
-              <w:t xml:space="preserve">. I also enjoy </w:t>
-            </w:r>
-            <w:r>
-              <w:t>plenty of board games,</w:t>
-            </w:r>
-            <w:r>
-              <w:t xml:space="preserve"> </w:t>
-            </w:r>
-            <w:r>
-              <w:t>Magic: The Gathering,</w:t>
-            </w:r>
-            <w:r>
-              <w:t xml:space="preserve"> </w:t>
-            </w:r>
-            <w:r>
-              <w:t>No Man’s Sky</w:t>
-            </w:r>
-            <w:r>
-              <w:t>, and playing with my ca</w:t>
-            </w:r>
-            <w:r>
-              <w:t>t, Beatrice</w:t>
-            </w:r>
-            <w:r>
-              <w:t>.</w:t>
-            </w:r>
-          </w:p>
-          <w:p>
-            <w:r>
-              <w:t>The tools I use are</w:t>
-            </w:r>
-            <w:r>
-              <w:t xml:space="preserve"> JavaScript</w:t>
-            </w:r>
-            <w:r>
-              <w:t>,</w:t>
-            </w:r>
-            <w:r>
-              <w:t xml:space="preserve"> C#,</w:t>
-            </w:r>
-            <w:r>
-              <w:t xml:space="preserve"> HTML5, CSS, </w:t>
-            </w:r>
-            <w:r>
-              <w:t>NodeJS</w:t>
-            </w:r>
-            <w:r>
-              <w:t xml:space="preserve">, </w:t>
-            </w:r>
-            <w:r>
-              <w:t>and Unity</w:t>
-            </w:r>
-            <w:r>
-              <w:t>.</w:t>
+              <w:t xml:space="preserve"> enjoy developing rich multimedia web applications and data driven visualizations. In my work I research and utilize the latest technology and automation to maximize my productivity and pride myself on being efficient.</w:t>
+            </w:r>
+            <w:r>
+              <w:t xml:space="preserve"> When an application seems difficult to implement, often you just need to step back and look at different tools or technology to save yourself a lot of time and effort. I enjoy learning new tools and ways of thinking and do so very rapidly.</w:t>
+            </w:r>
+          </w:p>
+          <w:p>
+            <w:r>
+              <w:t>I</w:t>
+            </w:r>
+            <w:r>
+              <w:t>n my personal time, I</w:t>
+            </w:r>
+            <w:r>
+              <w:t xml:space="preserve"> find myself gravitating towards web app development and game design in my spare time. I participate in Global Game Jam, among other game jams, throughout the year. I also enjoy plenty of board games, Magic: The Gathering, No Man’s Sky, and playing with my cat, Beatrice.</w:t>
             </w:r>
           </w:p>
         </w:tc>
       </w:tr>
       <w:tr>
         <w:trPr>
-          <w:trHeight w:val="3164"/>
+          <w:trHeight w:val="3431"/>
         </w:trPr>
         <w:tc>
           <w:tcPr>
-            <w:tcW w:w="4395" w:type="dxa"/>
+            <w:tcW w:w="4485" w:type="dxa"/>
             <w:gridSpan w:val="3"/>
             <w:tcBorders>
               <w:top w:val="single" w:sz="12" w:space="0" w:color="000000" w:themeColor="text1"/>
@@ -1400,15 +1251,14 @@
           </w:tcPr>
           <w:sdt>
             <w:sdtPr>
-              <w:id w:val="211169216"/>
+              <w:id w:val="1072317644"/>
               <w:placeholder>
-                <w:docPart w:val="D849417546AF4FBEB4F691F6DF8D8A9A"/>
+                <w:docPart w:val="E7FB1BBEE68E43E29512F579D8852533"/>
               </w:placeholder>
               <w:temporary/>
               <w:showingPlcHdr/>
               <w15:appearance w15:val="hidden"/>
             </w:sdtPr>
-            <w:sdtEndPr/>
             <w:sdtContent>
               <w:p>
                 <w:pPr>
@@ -1416,7 +1266,7 @@
                   <w:outlineLvl w:val="0"/>
                 </w:pPr>
                 <w:r>
-                  <w:t>SKILLS</w:t>
+                  <w:t>EDUCATION</w:t>
                 </w:r>
               </w:p>
             </w:sdtContent>
@@ -1432,10 +1282,10 @@
               <mc:AlternateContent>
                 <mc:Choice Requires="wps">
                   <w:drawing>
-                    <wp:inline distT="0" distB="0" distL="0" distR="0" wp14:anchorId="4FB0CCD2" wp14:editId="4CAE7D57">
+                    <wp:inline distT="0" distB="0" distL="0" distR="0" wp14:anchorId="07F7ED40" wp14:editId="4D556107">
                       <wp:extent cx="521970" cy="0"/>
                       <wp:effectExtent l="0" t="0" r="0" b="0"/>
-                      <wp:docPr id="17" name="Straight Connector 17" descr="Blue line"/>
+                      <wp:docPr id="19" name="Straight Connector 19" descr="Blue line"/>
                       <wp:cNvGraphicFramePr/>
                       <a:graphic xmlns:a="http://schemas.openxmlformats.org/drawingml/2006/main">
                         <a:graphicData uri="http://schemas.microsoft.com/office/word/2010/wordprocessingShape">
@@ -1478,7 +1328,7 @@
                 </mc:Choice>
                 <mc:Fallback>
                   <w:pict>
-                    <v:line w14:anchorId="3AB45CEC" id="Straight Connector 17" o:spid="_x0000_s1026" alt="Blue line" style="visibility:visible;mso-wrap-style:square;mso-left-percent:-10001;mso-top-percent:-10001;mso-position-horizontal:absolute;mso-position-horizontal-relative:char;mso-position-vertical:absolute;mso-position-vertical-relative:line;mso-left-percent:-10001;mso-top-percent:-10001" from="0,0" to="41.1pt,0" o:gfxdata="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" strokecolor="#718eb5 [3206]" strokeweight="1.5pt">
+                    <v:line w14:anchorId="74B1AE28" id="Straight Connector 19" o:spid="_x0000_s1026" alt="Blue line" style="visibility:visible;mso-wrap-style:square;mso-left-percent:-10001;mso-top-percent:-10001;mso-position-horizontal:absolute;mso-position-horizontal-relative:char;mso-position-vertical:absolute;mso-position-vertical-relative:line;mso-left-percent:-10001;mso-top-percent:-10001" from="0,0" to="41.1pt,0" o:gfxdata="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" strokecolor="#718eb5 [3206]" strokeweight="1.5pt">
                       <v:stroke joinstyle="miter"/>
                       <w10:anchorlock/>
                     </v:line>
@@ -1489,69 +1339,453 @@
           </w:p>
           <w:p>
             <w:pPr>
-              <w:pStyle w:val="ListParagraph"/>
+              <w:pStyle w:val="Heading2"/>
+              <w:outlineLvl w:val="1"/>
             </w:pPr>
             <w:r>
-              <w:t>Analytical thinker</w:t>
+              <w:t>Eleven Fifty Academy</w:t>
             </w:r>
           </w:p>
           <w:p>
             <w:pPr>
-              <w:pStyle w:val="ListParagraph"/>
+              <w:pStyle w:val="Date"/>
             </w:pPr>
             <w:r>
-              <w:t>adaptable</w:t>
+              <w:t>September 2020-December 2020</w:t>
             </w:r>
           </w:p>
           <w:p>
             <w:pPr>
-              <w:pStyle w:val="ListParagraph"/>
+              <w:pStyle w:val="TextLeft"/>
+              <w:jc w:val="left"/>
+              <w:rPr>
+                <w:i/>
+                <w:iCs/>
+              </w:rPr>
             </w:pPr>
             <w:r>
-              <w:t>organized</w:t>
+              <w:rPr>
+                <w:i/>
+                <w:iCs/>
+              </w:rPr>
+              <w:t>Web Development</w:t>
             </w:r>
           </w:p>
           <w:p>
             <w:pPr>
-              <w:pStyle w:val="ListParagraph"/>
+              <w:rPr>
+                <w:rFonts w:cstheme="minorHAnsi"/>
+                <w:sz w:val="22"/>
+                <w:szCs w:val="22"/>
+              </w:rPr>
             </w:pPr>
             <w:r>
-              <w:t>dependable</w:t>
+              <w:rPr>
+                <w:rStyle w:val="normaltextrun"/>
+                <w:rFonts w:cstheme="minorHAnsi"/>
+                <w:sz w:val="22"/>
+                <w:szCs w:val="22"/>
+              </w:rPr>
+              <w:t>12-week immersive learning program for Software Development taught with industry-guided curriculum, real-world project-based learning, and 500+ hours of logged coding time and training.</w:t>
+            </w:r>
+            <w:r>
+              <w:rPr>
+                <w:rStyle w:val="eop"/>
+                <w:rFonts w:cstheme="minorHAnsi"/>
+                <w:sz w:val="22"/>
+                <w:szCs w:val="22"/>
+              </w:rPr>
+              <w:t> </w:t>
+            </w:r>
+          </w:p>
+          <w:p>
+            <w:r>
+              <w:rPr>
+                <w:noProof/>
+              </w:rPr>
+              <mc:AlternateContent>
+                <mc:Choice Requires="wps">
+                  <w:drawing>
+                    <wp:inline distT="0" distB="0" distL="0" distR="0" wp14:anchorId="5F782CE5" wp14:editId="205F47DA">
+                      <wp:extent cx="521970" cy="0"/>
+                      <wp:effectExtent l="0" t="0" r="0" b="0"/>
+                      <wp:docPr id="15" name="Straight Connector 15" descr="Blue line"/>
+                      <wp:cNvGraphicFramePr/>
+                      <a:graphic xmlns:a="http://schemas.openxmlformats.org/drawingml/2006/main">
+                        <a:graphicData uri="http://schemas.microsoft.com/office/word/2010/wordprocessingShape">
+                          <wps:wsp>
+                            <wps:cNvCnPr/>
+                            <wps:spPr>
+                              <a:xfrm>
+                                <a:off x="0" y="0"/>
+                                <a:ext cx="521970" cy="0"/>
+                              </a:xfrm>
+                              <a:prstGeom prst="line">
+                                <a:avLst/>
+                              </a:prstGeom>
+                              <a:ln w="19050">
+                                <a:solidFill>
+                                  <a:schemeClr val="accent3"/>
+                                </a:solidFill>
+                              </a:ln>
+                            </wps:spPr>
+                            <wps:style>
+                              <a:lnRef idx="1">
+                                <a:schemeClr val="accent1"/>
+                              </a:lnRef>
+                              <a:fillRef idx="0">
+                                <a:schemeClr val="accent1"/>
+                              </a:fillRef>
+                              <a:effectRef idx="0">
+                                <a:schemeClr val="accent1"/>
+                              </a:effectRef>
+                              <a:fontRef idx="minor">
+                                <a:schemeClr val="tx1"/>
+                              </a:fontRef>
+                            </wps:style>
+                            <wps:bodyPr/>
+                          </wps:wsp>
+                        </a:graphicData>
+                      </a:graphic>
+                    </wp:inline>
+                  </w:drawing>
+                </mc:Choice>
+                <mc:Fallback>
+                  <w:pict>
+                    <v:line w14:anchorId="73EBDF92" id="Straight Connector 15" o:spid="_x0000_s1026" alt="Blue line" style="visibility:visible;mso-wrap-style:square;mso-left-percent:-10001;mso-top-percent:-10001;mso-position-horizontal:absolute;mso-position-horizontal-relative:char;mso-position-vertical:absolute;mso-position-vertical-relative:line;mso-left-percent:-10001;mso-top-percent:-10001" from="0,0" to="41.1pt,0" o:gfxdata="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" strokecolor="#718eb5 [3206]" strokeweight="1.5pt">
+                      <v:stroke joinstyle="miter"/>
+                      <w10:anchorlock/>
+                    </v:line>
+                  </w:pict>
+                </mc:Fallback>
+              </mc:AlternateContent>
             </w:r>
           </w:p>
           <w:p>
             <w:pPr>
-              <w:pStyle w:val="ListParagraph"/>
+              <w:pStyle w:val="Heading2"/>
+              <w:outlineLvl w:val="1"/>
             </w:pPr>
             <w:r>
-              <w:t>self-motivated</w:t>
+              <w:t>IUPUI</w:t>
             </w:r>
           </w:p>
           <w:p>
             <w:pPr>
-              <w:pStyle w:val="ListParagraph"/>
+              <w:pStyle w:val="Date"/>
             </w:pPr>
             <w:r>
-              <w:t>efficient</w:t>
-            </w:r>
-          </w:p>
-        </w:tc>
-        <w:tc>
-          <w:tcPr>
-            <w:tcW w:w="7119" w:type="dxa"/>
-            <w:gridSpan w:val="3"/>
-            <w:vMerge w:val="restart"/>
-            <w:tcBorders>
-              <w:top w:val="single" w:sz="12" w:space="0" w:color="000000" w:themeColor="text1"/>
-              <w:left w:val="single" w:sz="12" w:space="0" w:color="000000" w:themeColor="text1"/>
-            </w:tcBorders>
-            <w:shd w:val="clear" w:color="auto" w:fill="auto"/>
-          </w:tcPr>
+              <w:t>2008-2012</w:t>
+            </w:r>
+          </w:p>
+          <w:p>
+            <w:pPr>
+              <w:pStyle w:val="TextLeft"/>
+              <w:jc w:val="left"/>
+              <w:rPr>
+                <w:i/>
+                <w:iCs/>
+              </w:rPr>
+            </w:pPr>
+            <w:r>
+              <w:rPr>
+                <w:i/>
+                <w:iCs/>
+              </w:rPr>
+              <w:t>Computer Science</w:t>
+            </w:r>
+          </w:p>
+          <w:p>
+            <w:pPr>
+              <w:rPr>
+                <w:sz w:val="22"/>
+                <w:szCs w:val="22"/>
+              </w:rPr>
+            </w:pPr>
+            <w:r>
+              <w:rPr>
+                <w:sz w:val="22"/>
+                <w:szCs w:val="22"/>
+              </w:rPr>
+              <w:t>Completed 90 credit hours towards a B.S. degree, but left due to a family health emergency.</w:t>
+            </w:r>
+          </w:p>
           <w:p>
             <w:pPr>
               <w:pStyle w:val="Heading1"/>
               <w:outlineLvl w:val="0"/>
             </w:pPr>
+          </w:p>
+        </w:tc>
+        <w:tc>
+          <w:tcPr>
+            <w:tcW w:w="7029" w:type="dxa"/>
+            <w:gridSpan w:val="3"/>
+            <w:tcBorders>
+              <w:top w:val="single" w:sz="12" w:space="0" w:color="000000" w:themeColor="text1"/>
+              <w:left w:val="single" w:sz="12" w:space="0" w:color="000000" w:themeColor="text1"/>
+              <w:bottom w:val="single" w:sz="12" w:space="0" w:color="000000" w:themeColor="text1"/>
+            </w:tcBorders>
+            <w:shd w:val="clear" w:color="auto" w:fill="auto"/>
+          </w:tcPr>
+          <w:p>
+            <w:pPr>
+              <w:pStyle w:val="Heading1"/>
+              <w:outlineLvl w:val="0"/>
+            </w:pPr>
+            <w:r>
+              <w:t>SKILLS</w:t>
+            </w:r>
+          </w:p>
+          <w:tbl>
+            <w:tblPr>
+              <w:tblW w:w="6264" w:type="dxa"/>
+              <w:tblLayout w:type="fixed"/>
+              <w:tblLook w:val="04A0" w:firstRow="1" w:lastRow="0" w:firstColumn="1" w:lastColumn="0" w:noHBand="0" w:noVBand="1"/>
+            </w:tblPr>
+            <w:tblGrid>
+              <w:gridCol w:w="1672"/>
+              <w:gridCol w:w="4592"/>
+            </w:tblGrid>
+            <w:tr>
+              <w:trPr>
+                <w:trHeight w:val="1024"/>
+              </w:trPr>
+              <w:tc>
+                <w:tcPr>
+                  <w:tcW w:w="1440" w:type="dxa"/>
+                  <w:tcBorders>
+                    <w:top w:val="single" w:sz="8" w:space="0" w:color="8EA9DB"/>
+                    <w:left w:val="single" w:sz="8" w:space="0" w:color="8EA9DB"/>
+                    <w:bottom w:val="single" w:sz="8" w:space="0" w:color="8EA9DB"/>
+                    <w:right w:val="nil"/>
+                  </w:tcBorders>
+                  <w:shd w:val="clear" w:color="000000" w:fill="D9E1F2"/>
+                  <w:noWrap/>
+                  <w:vAlign w:val="center"/>
+                  <w:hideMark/>
+                </w:tcPr>
+                <w:p>
+                  <w:pPr>
+                    <w:framePr w:wrap="around" w:vAnchor="text" w:hAnchor="text" w:xAlign="center" w:y="1"/>
+                    <w:spacing w:before="0" w:after="0" w:line="240" w:lineRule="auto"/>
+                    <w:suppressOverlap/>
+                    <w:rPr>
+                      <w:rFonts w:ascii="Calibri" w:eastAsia="Times New Roman" w:hAnsi="Calibri" w:cs="Calibri"/>
+                      <w:color w:val="000000"/>
+                      <w:sz w:val="22"/>
+                      <w:szCs w:val="22"/>
+                    </w:rPr>
+                  </w:pPr>
+                  <w:r>
+                    <w:rPr>
+                      <w:rFonts w:ascii="Calibri" w:eastAsia="Times New Roman" w:hAnsi="Calibri" w:cs="Calibri"/>
+                      <w:color w:val="000000"/>
+                      <w:sz w:val="22"/>
+                      <w:szCs w:val="22"/>
+                    </w:rPr>
+                    <w:t>Technical</w:t>
+                  </w:r>
+                </w:p>
+              </w:tc>
+              <w:tc>
+                <w:tcPr>
+                  <w:tcW w:w="5636" w:type="dxa"/>
+                  <w:tcBorders>
+                    <w:top w:val="single" w:sz="8" w:space="0" w:color="8EA9DB"/>
+                    <w:left w:val="nil"/>
+                    <w:bottom w:val="single" w:sz="8" w:space="0" w:color="8EA9DB"/>
+                    <w:right w:val="single" w:sz="8" w:space="0" w:color="8EA9DB"/>
+                  </w:tcBorders>
+                  <w:shd w:val="clear" w:color="000000" w:fill="D9E1F2"/>
+                  <w:noWrap/>
+                  <w:vAlign w:val="center"/>
+                  <w:hideMark/>
+                </w:tcPr>
+                <w:p>
+                  <w:pPr>
+                    <w:framePr w:wrap="around" w:vAnchor="text" w:hAnchor="text" w:xAlign="center" w:y="1"/>
+                    <w:spacing w:before="0" w:after="0" w:line="240" w:lineRule="auto"/>
+                    <w:suppressOverlap/>
+                    <w:rPr>
+                      <w:rFonts w:ascii="Calibri" w:eastAsia="Times New Roman" w:hAnsi="Calibri" w:cs="Calibri"/>
+                      <w:color w:val="000000"/>
+                      <w:sz w:val="22"/>
+                      <w:szCs w:val="22"/>
+                    </w:rPr>
+                  </w:pPr>
+                  <w:r>
+                    <w:rPr>
+                      <w:rFonts w:ascii="Calibri" w:eastAsia="Times New Roman" w:hAnsi="Calibri" w:cs="Calibri"/>
+                      <w:color w:val="000000"/>
+                      <w:sz w:val="22"/>
+                      <w:szCs w:val="22"/>
+                    </w:rPr>
+                    <w:t>JavaScript (ES8), HTML5, CSS3, Bootstrap4, PERN Stack, React, D3js, SQL, NodeJS, Postgres, Express, Unity3D, C#, Git, HTTP, Web App Development, Full-Stack Development</w:t>
+                  </w:r>
+                </w:p>
+              </w:tc>
+            </w:tr>
+            <w:tr>
+              <w:trPr>
+                <w:trHeight w:val="300"/>
+              </w:trPr>
+              <w:tc>
+                <w:tcPr>
+                  <w:tcW w:w="2016" w:type="dxa"/>
+                  <w:tcBorders>
+                    <w:top w:val="nil"/>
+                    <w:left w:val="single" w:sz="8" w:space="0" w:color="8EA9DB"/>
+                    <w:bottom w:val="single" w:sz="8" w:space="0" w:color="8EA9DB"/>
+                    <w:right w:val="nil"/>
+                  </w:tcBorders>
+                  <w:shd w:val="clear" w:color="auto" w:fill="auto"/>
+                  <w:noWrap/>
+                  <w:vAlign w:val="center"/>
+                  <w:hideMark/>
+                </w:tcPr>
+                <w:p>
+                  <w:pPr>
+                    <w:framePr w:wrap="around" w:vAnchor="text" w:hAnchor="text" w:xAlign="center" w:y="1"/>
+                    <w:spacing w:before="0" w:after="0" w:line="240" w:lineRule="auto"/>
+                    <w:suppressOverlap/>
+                    <w:rPr>
+                      <w:rFonts w:ascii="Calibri" w:eastAsia="Times New Roman" w:hAnsi="Calibri" w:cs="Calibri"/>
+                      <w:color w:val="000000"/>
+                      <w:sz w:val="22"/>
+                      <w:szCs w:val="22"/>
+                    </w:rPr>
+                  </w:pPr>
+                  <w:r>
+                    <w:rPr>
+                      <w:rFonts w:ascii="Calibri" w:eastAsia="Times New Roman" w:hAnsi="Calibri" w:cs="Calibri"/>
+                      <w:color w:val="000000"/>
+                      <w:sz w:val="22"/>
+                      <w:szCs w:val="22"/>
+                    </w:rPr>
+                    <w:t>Competencies</w:t>
+                  </w:r>
+                </w:p>
+              </w:tc>
+              <w:tc>
+                <w:tcPr>
+                  <w:tcW w:w="5636" w:type="dxa"/>
+                  <w:tcBorders>
+                    <w:top w:val="nil"/>
+                    <w:left w:val="nil"/>
+                    <w:bottom w:val="single" w:sz="8" w:space="0" w:color="8EA9DB"/>
+                    <w:right w:val="single" w:sz="8" w:space="0" w:color="8EA9DB"/>
+                  </w:tcBorders>
+                  <w:shd w:val="clear" w:color="auto" w:fill="auto"/>
+                  <w:noWrap/>
+                  <w:vAlign w:val="center"/>
+                  <w:hideMark/>
+                </w:tcPr>
+                <w:p>
+                  <w:pPr>
+                    <w:framePr w:wrap="around" w:vAnchor="text" w:hAnchor="text" w:xAlign="center" w:y="1"/>
+                    <w:spacing w:before="0" w:after="0" w:line="240" w:lineRule="auto"/>
+                    <w:suppressOverlap/>
+                    <w:rPr>
+                      <w:rFonts w:ascii="Calibri" w:eastAsia="Times New Roman" w:hAnsi="Calibri" w:cs="Calibri"/>
+                      <w:color w:val="000000"/>
+                      <w:sz w:val="22"/>
+                      <w:szCs w:val="22"/>
+                    </w:rPr>
+                  </w:pPr>
+                  <w:r>
+                    <w:rPr>
+                      <w:rFonts w:ascii="Calibri" w:eastAsia="Times New Roman" w:hAnsi="Calibri" w:cs="Calibri"/>
+                      <w:color w:val="000000"/>
+                      <w:sz w:val="22"/>
+                      <w:szCs w:val="22"/>
+                    </w:rPr>
+                    <w:t>Analytical Thinker, Adaptable, Dependable, Organized, Self-Motivated, Efficient</w:t>
+                  </w:r>
+                </w:p>
+              </w:tc>
+            </w:tr>
+          </w:tbl>
+          <w:p>
+            <w:r>
+              <w:rPr>
+                <w:noProof/>
+              </w:rPr>
+              <mc:AlternateContent>
+                <mc:Choice Requires="wps">
+                  <w:drawing>
+                    <wp:inline distT="0" distB="0" distL="0" distR="0" wp14:anchorId="51A5E1AA" wp14:editId="63CF0AD3">
+                      <wp:extent cx="3968496" cy="0"/>
+                      <wp:effectExtent l="0" t="0" r="0" b="0"/>
+                      <wp:docPr id="25" name="Straight Connector 25" descr="Blue line"/>
+                      <wp:cNvGraphicFramePr/>
+                      <a:graphic xmlns:a="http://schemas.openxmlformats.org/drawingml/2006/main">
+                        <a:graphicData uri="http://schemas.microsoft.com/office/word/2010/wordprocessingShape">
+                          <wps:wsp>
+                            <wps:cNvCnPr/>
+                            <wps:spPr>
+                              <a:xfrm>
+                                <a:off x="0" y="0"/>
+                                <a:ext cx="3968496" cy="0"/>
+                              </a:xfrm>
+                              <a:prstGeom prst="line">
+                                <a:avLst/>
+                              </a:prstGeom>
+                              <a:ln w="3556">
+                                <a:solidFill>
+                                  <a:schemeClr val="accent3"/>
+                                </a:solidFill>
+                              </a:ln>
+                            </wps:spPr>
+                            <wps:style>
+                              <a:lnRef idx="1">
+                                <a:schemeClr val="accent1"/>
+                              </a:lnRef>
+                              <a:fillRef idx="0">
+                                <a:schemeClr val="accent1"/>
+                              </a:fillRef>
+                              <a:effectRef idx="0">
+                                <a:schemeClr val="accent1"/>
+                              </a:effectRef>
+                              <a:fontRef idx="minor">
+                                <a:schemeClr val="tx1"/>
+                              </a:fontRef>
+                            </wps:style>
+                            <wps:bodyPr/>
+                          </wps:wsp>
+                        </a:graphicData>
+                      </a:graphic>
+                    </wp:inline>
+                  </w:drawing>
+                </mc:Choice>
+                <mc:Fallback>
+                  <w:pict>
+                    <v:line w14:anchorId="05B5EA71" id="Straight Connector 25" o:spid="_x0000_s1026" alt="Blue line" style="visibility:visible;mso-wrap-style:square;mso-left-percent:-10001;mso-top-percent:-10001;mso-position-horizontal:absolute;mso-position-horizontal-relative:char;mso-position-vertical:absolute;mso-position-vertical-relative:line;mso-left-percent:-10001;mso-top-percent:-10001" from="0,0" to="312.5pt,0" o:gfxdata="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" strokecolor="#718eb5 [3206]" strokeweight=".28pt">
+                      <v:stroke joinstyle="miter"/>
+                      <w10:anchorlock/>
+                    </v:line>
+                  </w:pict>
+                </mc:Fallback>
+              </mc:AlternateContent>
+            </w:r>
+          </w:p>
+          <w:p>
+            <w:pPr>
+              <w:pStyle w:val="Heading1"/>
+              <w:outlineLvl w:val="0"/>
+            </w:pPr>
+          </w:p>
+          <w:p>
+            <w:pPr>
+              <w:pStyle w:val="Heading1"/>
+              <w:outlineLvl w:val="0"/>
+            </w:pPr>
+          </w:p>
+          <w:p>
+            <w:pPr>
+              <w:pStyle w:val="Heading1"/>
+              <w:outlineLvl w:val="0"/>
+            </w:pPr>
             <w:r>
               <w:t xml:space="preserve">INDUSTRY </w:t>
             </w:r>
@@ -1559,13 +1793,12 @@
               <w:sdtPr>
                 <w:id w:val="1888525358"/>
                 <w:placeholder>
-                  <w:docPart w:val="0535A5FBD6194B18B5ACCBD50DD41815"/>
+                  <w:docPart w:val="EFC473EABEE94886B607DB6B766F6592"/>
                 </w:placeholder>
                 <w:temporary/>
                 <w:showingPlcHdr/>
                 <w15:appearance w15:val="hidden"/>
               </w:sdtPr>
-              <w:sdtEndPr/>
               <w:sdtContent>
                 <w:r>
                   <w:t>EXPERIENCE</w:t>
@@ -1584,7 +1817,7 @@
               <mc:AlternateContent>
                 <mc:Choice Requires="wps">
                   <w:drawing>
-                    <wp:inline distT="0" distB="0" distL="0" distR="0" wp14:anchorId="74AC0679" wp14:editId="06815628">
+                    <wp:inline distT="0" distB="0" distL="0" distR="0" wp14:anchorId="7FFEFCE9" wp14:editId="74398155">
                       <wp:extent cx="521970" cy="0"/>
                       <wp:effectExtent l="0" t="0" r="0" b="0"/>
                       <wp:docPr id="18" name="Straight Connector 18" descr="Blue line"/>
@@ -1630,7 +1863,7 @@
                 </mc:Choice>
                 <mc:Fallback>
                   <w:pict>
-                    <v:line w14:anchorId="1F6939E3" id="Straight Connector 18" o:spid="_x0000_s1026" alt="Blue line" style="visibility:visible;mso-wrap-style:square;mso-left-percent:-10001;mso-top-percent:-10001;mso-position-horizontal:absolute;mso-position-horizontal-relative:char;mso-position-vertical:absolute;mso-position-vertical-relative:line;mso-left-percent:-10001;mso-top-percent:-10001" from="0,0" to="41.1pt,0" o:gfxdata="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" strokecolor="#718eb5 [3206]" strokeweight="1.5pt">
+                    <v:line w14:anchorId="7D52C63F" id="Straight Connector 18" o:spid="_x0000_s1026" alt="Blue line" style="visibility:visible;mso-wrap-style:square;mso-left-percent:-10001;mso-top-percent:-10001;mso-position-horizontal:absolute;mso-position-horizontal-relative:char;mso-position-vertical:absolute;mso-position-vertical-relative:line;mso-left-percent:-10001;mso-top-percent:-10001" from="0,0" to="41.1pt,0" o:gfxdata="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" strokecolor="#718eb5 [3206]" strokeweight="1.5pt">
                       <v:stroke joinstyle="miter"/>
                       <w10:anchorlock/>
                     </v:line>
@@ -1645,7 +1878,7 @@
               <w:outlineLvl w:val="1"/>
             </w:pPr>
             <w:r>
-              <w:t>Inventory Control Specialist</w:t>
+              <w:t>Security Guard</w:t>
             </w:r>
           </w:p>
           <w:p>
@@ -1657,15 +1890,15 @@
                 <w:i/>
                 <w:iCs/>
               </w:rPr>
-              <w:t>Pitney Bowes</w:t>
-            </w:r>
-            <w:r>
-              <w:t>, June 2019-December 2019</w:t>
-            </w:r>
-          </w:p>
-          <w:p>
-            <w:r>
-              <w:t>* Generated optimal walking paths to fix unknowns with Excel</w:t>
+              <w:t>Securitas</w:t>
+            </w:r>
+            <w:r>
+              <w:t>, August 2020-Current</w:t>
+            </w:r>
+          </w:p>
+          <w:p>
+            <w:r>
+              <w:t>* Control Access to a large warehouse with thousands of employees.</w:t>
             </w:r>
           </w:p>
           <w:p>
@@ -1673,25 +1906,13 @@
               <w:t xml:space="preserve">* </w:t>
             </w:r>
             <w:r>
-              <w:t>Added</w:t>
-            </w:r>
-            <w:r>
-              <w:t xml:space="preserve"> and removed floor locations</w:t>
-            </w:r>
-            <w:r>
-              <w:t xml:space="preserve"> to improve warehouse workflow</w:t>
-            </w:r>
-          </w:p>
-          <w:p>
-            <w:r>
-              <w:t>* Performed cycle counts on Order Picker</w:t>
-            </w:r>
-          </w:p>
-          <w:p>
-            <w:pPr>
-              <w:pStyle w:val="NoSpacing"/>
-              <w:spacing w:before="120" w:after="120"/>
-            </w:pPr>
+              <w:t>Detect and report theft, hostil</w:t>
+            </w:r>
+            <w:r>
+              <w:t>ity, and property damage.</w:t>
+            </w:r>
+          </w:p>
+          <w:p>
             <w:r>
               <w:rPr>
                 <w:noProof/>
@@ -1699,7 +1920,113 @@
               <mc:AlternateContent>
                 <mc:Choice Requires="wps">
                   <w:drawing>
-                    <wp:inline distT="0" distB="0" distL="0" distR="0" wp14:anchorId="2AD2FC4C" wp14:editId="7B25B930">
+                    <wp:inline distT="0" distB="0" distL="0" distR="0" wp14:anchorId="5D23A279" wp14:editId="3B1CDAE4">
+                      <wp:extent cx="3968496" cy="0"/>
+                      <wp:effectExtent l="0" t="0" r="0" b="0"/>
+                      <wp:docPr id="12" name="Straight Connector 12" descr="Blue line"/>
+                      <wp:cNvGraphicFramePr/>
+                      <a:graphic xmlns:a="http://schemas.openxmlformats.org/drawingml/2006/main">
+                        <a:graphicData uri="http://schemas.microsoft.com/office/word/2010/wordprocessingShape">
+                          <wps:wsp>
+                            <wps:cNvCnPr/>
+                            <wps:spPr>
+                              <a:xfrm>
+                                <a:off x="0" y="0"/>
+                                <a:ext cx="3968496" cy="0"/>
+                              </a:xfrm>
+                              <a:prstGeom prst="line">
+                                <a:avLst/>
+                              </a:prstGeom>
+                              <a:ln w="3556">
+                                <a:solidFill>
+                                  <a:schemeClr val="accent3"/>
+                                </a:solidFill>
+                              </a:ln>
+                            </wps:spPr>
+                            <wps:style>
+                              <a:lnRef idx="1">
+                                <a:schemeClr val="accent1"/>
+                              </a:lnRef>
+                              <a:fillRef idx="0">
+                                <a:schemeClr val="accent1"/>
+                              </a:fillRef>
+                              <a:effectRef idx="0">
+                                <a:schemeClr val="accent1"/>
+                              </a:effectRef>
+                              <a:fontRef idx="minor">
+                                <a:schemeClr val="tx1"/>
+                              </a:fontRef>
+                            </wps:style>
+                            <wps:bodyPr/>
+                          </wps:wsp>
+                        </a:graphicData>
+                      </a:graphic>
+                    </wp:inline>
+                  </w:drawing>
+                </mc:Choice>
+                <mc:Fallback>
+                  <w:pict>
+                    <v:line w14:anchorId="657B1D55" id="Straight Connector 12" o:spid="_x0000_s1026" alt="Blue line" style="visibility:visible;mso-wrap-style:square;mso-left-percent:-10001;mso-top-percent:-10001;mso-position-horizontal:absolute;mso-position-horizontal-relative:char;mso-position-vertical:absolute;mso-position-vertical-relative:line;mso-left-percent:-10001;mso-top-percent:-10001" from="0,0" to="312.5pt,0" o:gfxdata="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" strokecolor="#718eb5 [3206]" strokeweight=".28pt">
+                      <v:stroke joinstyle="miter"/>
+                      <w10:anchorlock/>
+                    </v:line>
+                  </w:pict>
+                </mc:Fallback>
+              </mc:AlternateContent>
+            </w:r>
+          </w:p>
+          <w:p>
+            <w:pPr>
+              <w:pStyle w:val="Heading2"/>
+              <w:outlineLvl w:val="1"/>
+            </w:pPr>
+            <w:r>
+              <w:t>Inventory Control Specialist</w:t>
+            </w:r>
+          </w:p>
+          <w:p>
+            <w:pPr>
+              <w:pStyle w:val="Date"/>
+            </w:pPr>
+            <w:r>
+              <w:rPr>
+                <w:i/>
+                <w:iCs/>
+              </w:rPr>
+              <w:t>Pitney Bowes</w:t>
+            </w:r>
+            <w:r>
+              <w:t>, June 2019-December 2019</w:t>
+            </w:r>
+          </w:p>
+          <w:p>
+            <w:r>
+              <w:t>* Generated optimal walking paths to fix unknowns with Excel</w:t>
+            </w:r>
+          </w:p>
+          <w:p>
+            <w:r>
+              <w:t>* Added and removed floor locations to improve warehouse workflow</w:t>
+            </w:r>
+          </w:p>
+          <w:p>
+            <w:r>
+              <w:t>* Performed cycle counts on Order Picker</w:t>
+            </w:r>
+          </w:p>
+          <w:p>
+            <w:pPr>
+              <w:pStyle w:val="NoSpacing"/>
+              <w:spacing w:before="120" w:after="120"/>
+            </w:pPr>
+            <w:r>
+              <w:rPr>
+                <w:noProof/>
+              </w:rPr>
+              <mc:AlternateContent>
+                <mc:Choice Requires="wps">
+                  <w:drawing>
+                    <wp:inline distT="0" distB="0" distL="0" distR="0" wp14:anchorId="5D063BFC" wp14:editId="5338269C">
                       <wp:extent cx="3968496" cy="0"/>
                       <wp:effectExtent l="0" t="0" r="0" b="0"/>
                       <wp:docPr id="20" name="Straight Connector 20" descr="Blue line"/>
@@ -1745,7 +2072,7 @@
                 </mc:Choice>
                 <mc:Fallback>
                   <w:pict>
-                    <v:line w14:anchorId="115F8637" id="Straight Connector 20" o:spid="_x0000_s1026" alt="Blue line" style="visibility:visible;mso-wrap-style:square;mso-left-percent:-10001;mso-top-percent:-10001;mso-position-horizontal:absolute;mso-position-horizontal-relative:char;mso-position-vertical:absolute;mso-position-vertical-relative:line;mso-left-percent:-10001;mso-top-percent:-10001" from="0,0" to="312.5pt,0" o:gfxdata="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" strokecolor="#718eb5 [3206]" strokeweight=".28pt">
+                    <v:line w14:anchorId="6B426B8F" id="Straight Connector 20" o:spid="_x0000_s1026" alt="Blue line" style="visibility:visible;mso-wrap-style:square;mso-left-percent:-10001;mso-top-percent:-10001;mso-position-horizontal:absolute;mso-position-horizontal-relative:char;mso-position-vertical:absolute;mso-position-vertical-relative:line;mso-left-percent:-10001;mso-top-percent:-10001" from="0,0" to="312.5pt,0" o:gfxdata="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" strokecolor="#718eb5 [3206]" strokeweight=".28pt">
                       <v:stroke joinstyle="miter"/>
                       <w10:anchorlock/>
                     </v:line>
@@ -1760,6 +2087,7 @@
               <w:outlineLvl w:val="1"/>
             </w:pPr>
             <w:r>
+              <w:lastRenderedPageBreak/>
               <w:t>Quality Auditor</w:t>
             </w:r>
           </w:p>
@@ -1788,7 +2116,13 @@
               <w:ind w:right="-285"/>
             </w:pPr>
             <w:r>
-              <w:t>* Audited all outbound processes, including replenishment, picking, loading, and invoicing.</w:t>
+              <w:t xml:space="preserve">* Audited all outbound processes, including replenishment, picking, loading, and </w:t>
+            </w:r>
+            <w:r>
+              <w:t>inbound</w:t>
+            </w:r>
+            <w:r>
+              <w:t>.</w:t>
             </w:r>
           </w:p>
           <w:p>
@@ -1803,7 +2137,7 @@
               <mc:AlternateContent>
                 <mc:Choice Requires="wps">
                   <w:drawing>
-                    <wp:inline distT="0" distB="0" distL="0" distR="0" wp14:anchorId="713E4E83" wp14:editId="7E56DCF7">
+                    <wp:inline distT="0" distB="0" distL="0" distR="0" wp14:anchorId="2C2E1660" wp14:editId="7F1D2355">
                       <wp:extent cx="3968496" cy="0"/>
                       <wp:effectExtent l="0" t="0" r="0" b="0"/>
                       <wp:docPr id="21" name="Straight Connector 21" descr="Blue line"/>
@@ -1849,7 +2183,7 @@
                 </mc:Choice>
                 <mc:Fallback>
                   <w:pict>
-                    <v:line w14:anchorId="3002ED6F" id="Straight Connector 21" o:spid="_x0000_s1026" alt="Blue line" style="visibility:visible;mso-wrap-style:square;mso-left-percent:-10001;mso-top-percent:-10001;mso-position-horizontal:absolute;mso-position-horizontal-relative:char;mso-position-vertical:absolute;mso-position-vertical-relative:line;mso-left-percent:-10001;mso-top-percent:-10001" from="0,0" to="312.5pt,0" o:gfxdata="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" strokecolor="#718eb5 [3206]" strokeweight=".28pt">
+                    <v:line w14:anchorId="7B6C0138" id="Straight Connector 21" o:spid="_x0000_s1026" alt="Blue line" style="visibility:visible;mso-wrap-style:square;mso-left-percent:-10001;mso-top-percent:-10001;mso-position-horizontal:absolute;mso-position-horizontal-relative:char;mso-position-vertical:absolute;mso-position-vertical-relative:line;mso-left-percent:-10001;mso-top-percent:-10001" from="0,0" to="312.5pt,0" o:gfxdata="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" strokecolor="#718eb5 [3206]" strokeweight=".28pt">
                       <v:stroke joinstyle="miter"/>
                       <w10:anchorlock/>
                     </v:line>
@@ -1889,7 +2223,13 @@
           </w:p>
           <w:p>
             <w:r>
-              <w:t>* Combined the concepts of personality theory and microeconomics to assist in creating a sociological simulation game to help students maximize social cohesion and economic productivity by using JavaScript (ES6), NodeJS, HTML, and CSS</w:t>
+              <w:t>* Combined the concepts of personality theory and microeconomics to assist in creating a sociological simulation game to help students maximize social cohesion and economic productivity by using JavaScript, NodeJS, HTML</w:t>
+            </w:r>
+            <w:r>
+              <w:t>5</w:t>
+            </w:r>
+            <w:r>
+              <w:t>, and CSS</w:t>
             </w:r>
           </w:p>
           <w:p>
@@ -1900,7 +2240,7 @@
               <mc:AlternateContent>
                 <mc:Choice Requires="wps">
                   <w:drawing>
-                    <wp:inline distT="0" distB="0" distL="0" distR="0" wp14:anchorId="097C1F67" wp14:editId="79CD783F">
+                    <wp:inline distT="0" distB="0" distL="0" distR="0" wp14:anchorId="1BE17881" wp14:editId="33D8B3D2">
                       <wp:extent cx="3968496" cy="0"/>
                       <wp:effectExtent l="0" t="0" r="0" b="0"/>
                       <wp:docPr id="2" name="Straight Connector 2" descr="Blue line"/>
@@ -1946,7 +2286,7 @@
                 </mc:Choice>
                 <mc:Fallback>
                   <w:pict>
-                    <v:line w14:anchorId="3D47AEE3" id="Straight Connector 2" o:spid="_x0000_s1026" alt="Blue line" style="visibility:visible;mso-wrap-style:square;mso-left-percent:-10001;mso-top-percent:-10001;mso-position-horizontal:absolute;mso-position-horizontal-relative:char;mso-position-vertical:absolute;mso-position-vertical-relative:line;mso-left-percent:-10001;mso-top-percent:-10001" from="0,0" to="312.5pt,0" o:gfxdata="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" strokecolor="#718eb5 [3206]" strokeweight=".28pt">
+                    <v:line w14:anchorId="725A6435" id="Straight Connector 2" o:spid="_x0000_s1026" alt="Blue line" style="visibility:visible;mso-wrap-style:square;mso-left-percent:-10001;mso-top-percent:-10001;mso-position-horizontal:absolute;mso-position-horizontal-relative:char;mso-position-vertical:absolute;mso-position-vertical-relative:line;mso-left-percent:-10001;mso-top-percent:-10001" from="0,0" to="312.5pt,0" o:gfxdata="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" strokecolor="#718eb5 [3206]" strokeweight=".28pt">
                       <v:stroke joinstyle="miter"/>
                       <w10:anchorlock/>
                     </v:line>
@@ -1961,11 +2301,13 @@
               <w:outlineLvl w:val="1"/>
             </w:pPr>
             <w:r>
-              <w:lastRenderedPageBreak/>
-              <w:t>ICQA Developer (Tier IV Associate</w:t>
-            </w:r>
-            <w:r>
-              <w:t>)</w:t>
+              <w:t xml:space="preserve">ICQA </w:t>
+            </w:r>
+            <w:r>
+              <w:t xml:space="preserve">Program </w:t>
+            </w:r>
+            <w:r>
+              <w:t>Developer (Tier IV Associate)</w:t>
             </w:r>
           </w:p>
           <w:p>
@@ -1983,50 +2325,40 @@
               <w:t xml:space="preserve">, </w:t>
             </w:r>
             <w:r>
-              <w:t>April</w:t>
-            </w:r>
-            <w:r>
-              <w:t xml:space="preserve"> 201</w:t>
-            </w:r>
-            <w:r>
-              <w:t>6</w:t>
-            </w:r>
-            <w:r>
-              <w:t xml:space="preserve"> – April 2017</w:t>
+              <w:t>December</w:t>
+            </w:r>
+            <w:r>
+              <w:t xml:space="preserve"> 2016 – April 2017</w:t>
             </w:r>
           </w:p>
           <w:p>
             <w:pPr>
-              <w:pStyle w:val="Heading2"/>
-              <w:outlineLvl w:val="1"/>
+              <w:ind w:left="360" w:hanging="360"/>
             </w:pPr>
             <w:r>
-              <w:t>Tier I Associate</w:t>
+              <w:t>* Developed software to help more efficiently stow inventory.</w:t>
             </w:r>
           </w:p>
           <w:p>
             <w:pPr>
-              <w:pStyle w:val="Date"/>
+              <w:ind w:left="360" w:hanging="360"/>
             </w:pPr>
             <w:r>
-              <w:t>March 2015 – April 2016</w:t>
-            </w:r>
-          </w:p>
-          <w:p>
-            <w:r>
-              <w:t xml:space="preserve">* </w:t>
-            </w:r>
-            <w:r>
-              <w:t>Increased departmental efficiency with Excel through one-on-one education and workflow demonstrations</w:t>
+              <w:t>* Developed software to automate Excel reports and help managers</w:t>
             </w:r>
           </w:p>
           <w:p>
             <w:pPr>
-              <w:spacing w:before="120" w:after="120"/>
+              <w:ind w:left="360" w:hanging="360"/>
             </w:pPr>
             <w:r>
-              <w:t>* Crafted new applications to streamline internal processes, including inventory storage, safety communications, and Excel report automation</w:t>
-            </w:r>
+              <w:t>communicate safety issues.</w:t>
+            </w:r>
+          </w:p>
+          <w:p>
+            <w:pPr>
+              <w:ind w:left="360" w:hanging="360"/>
+            </w:pPr>
             <w:r>
               <w:rPr>
                 <w:noProof/>
@@ -2034,7 +2366,117 @@
               <mc:AlternateContent>
                 <mc:Choice Requires="wps">
                   <w:drawing>
-                    <wp:inline distT="0" distB="0" distL="0" distR="0" wp14:anchorId="630085D3" wp14:editId="261AD0B0">
+                    <wp:inline distT="0" distB="0" distL="0" distR="0" wp14:anchorId="0CE4C405" wp14:editId="3F40A006">
+                      <wp:extent cx="3968496" cy="0"/>
+                      <wp:effectExtent l="0" t="0" r="0" b="0"/>
+                      <wp:docPr id="26" name="Straight Connector 26" descr="Blue line"/>
+                      <wp:cNvGraphicFramePr/>
+                      <a:graphic xmlns:a="http://schemas.openxmlformats.org/drawingml/2006/main">
+                        <a:graphicData uri="http://schemas.microsoft.com/office/word/2010/wordprocessingShape">
+                          <wps:wsp>
+                            <wps:cNvCnPr/>
+                            <wps:spPr>
+                              <a:xfrm>
+                                <a:off x="0" y="0"/>
+                                <a:ext cx="3968496" cy="0"/>
+                              </a:xfrm>
+                              <a:prstGeom prst="line">
+                                <a:avLst/>
+                              </a:prstGeom>
+                              <a:ln w="3556">
+                                <a:solidFill>
+                                  <a:schemeClr val="accent3"/>
+                                </a:solidFill>
+                              </a:ln>
+                            </wps:spPr>
+                            <wps:style>
+                              <a:lnRef idx="1">
+                                <a:schemeClr val="accent1"/>
+                              </a:lnRef>
+                              <a:fillRef idx="0">
+                                <a:schemeClr val="accent1"/>
+                              </a:fillRef>
+                              <a:effectRef idx="0">
+                                <a:schemeClr val="accent1"/>
+                              </a:effectRef>
+                              <a:fontRef idx="minor">
+                                <a:schemeClr val="tx1"/>
+                              </a:fontRef>
+                            </wps:style>
+                            <wps:bodyPr/>
+                          </wps:wsp>
+                        </a:graphicData>
+                      </a:graphic>
+                    </wp:inline>
+                  </w:drawing>
+                </mc:Choice>
+                <mc:Fallback>
+                  <w:pict>
+                    <v:line w14:anchorId="035DB281" id="Straight Connector 26" o:spid="_x0000_s1026" alt="Blue line" style="visibility:visible;mso-wrap-style:square;mso-left-percent:-10001;mso-top-percent:-10001;mso-position-horizontal:absolute;mso-position-horizontal-relative:char;mso-position-vertical:absolute;mso-position-vertical-relative:line;mso-left-percent:-10001;mso-top-percent:-10001" from="0,0" to="312.5pt,0" o:gfxdata="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" strokecolor="#718eb5 [3206]" strokeweight=".28pt">
+                      <v:stroke joinstyle="miter"/>
+                      <w10:anchorlock/>
+                    </v:line>
+                  </w:pict>
+                </mc:Fallback>
+              </mc:AlternateContent>
+            </w:r>
+          </w:p>
+          <w:p>
+            <w:pPr>
+              <w:pStyle w:val="Heading2"/>
+              <w:outlineLvl w:val="1"/>
+            </w:pPr>
+            <w:r>
+              <w:t>Tier I Associate</w:t>
+            </w:r>
+          </w:p>
+          <w:p>
+            <w:pPr>
+              <w:pStyle w:val="Date"/>
+            </w:pPr>
+            <w:r>
+              <w:rPr>
+                <w:i/>
+                <w:iCs/>
+              </w:rPr>
+              <w:t>Amazon</w:t>
+            </w:r>
+            <w:r>
+              <w:t xml:space="preserve">, </w:t>
+            </w:r>
+            <w:r>
+              <w:t xml:space="preserve">March 2015 – </w:t>
+            </w:r>
+            <w:r>
+              <w:t>December 2016</w:t>
+            </w:r>
+          </w:p>
+          <w:p>
+            <w:r>
+              <w:t xml:space="preserve">* </w:t>
+            </w:r>
+            <w:r>
+              <w:t>Worked every Tier 1 position in the warehouse in every department and every process.</w:t>
+            </w:r>
+          </w:p>
+          <w:p>
+            <w:pPr>
+              <w:spacing w:before="120" w:after="120"/>
+            </w:pPr>
+            <w:r>
+              <w:t xml:space="preserve">* </w:t>
+            </w:r>
+            <w:r>
+              <w:t>Was stationed as Problem Solver by both Inbound and Outbound and was eventually promoted to a Tier IV position.</w:t>
+            </w:r>
+            <w:r>
+              <w:rPr>
+                <w:noProof/>
+              </w:rPr>
+              <mc:AlternateContent>
+                <mc:Choice Requires="wps">
+                  <w:drawing>
+                    <wp:inline distT="0" distB="0" distL="0" distR="0" wp14:anchorId="1B7759A8" wp14:editId="4CB737C1">
                       <wp:extent cx="3968496" cy="0"/>
                       <wp:effectExtent l="0" t="0" r="0" b="0"/>
                       <wp:docPr id="5" name="Straight Connector 5" descr="Blue line"/>
@@ -2080,7 +2522,7 @@
                 </mc:Choice>
                 <mc:Fallback>
                   <w:pict>
-                    <v:line w14:anchorId="24033C22" id="Straight Connector 5" o:spid="_x0000_s1026" alt="Blue line" style="visibility:visible;mso-wrap-style:square;mso-left-percent:-10001;mso-top-percent:-10001;mso-position-horizontal:absolute;mso-position-horizontal-relative:char;mso-position-vertical:absolute;mso-position-vertical-relative:line;mso-left-percent:-10001;mso-top-percent:-10001" from="0,0" to="312.5pt,0" o:gfxdata="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" strokecolor="#718eb5 [3206]" strokeweight=".28pt">
+                    <v:line w14:anchorId="34FBED26" id="Straight Connector 5" o:spid="_x0000_s1026" alt="Blue line" style="visibility:visible;mso-wrap-style:square;mso-left-percent:-10001;mso-top-percent:-10001;mso-position-horizontal:absolute;mso-position-horizontal-relative:char;mso-position-vertical:absolute;mso-position-vertical-relative:line;mso-left-percent:-10001;mso-top-percent:-10001" from="0,0" to="312.5pt,0" o:gfxdata="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" strokecolor="#718eb5 [3206]" strokeweight=".28pt">
                       <v:stroke joinstyle="miter"/>
                       <w10:anchorlock/>
                     </v:line>
@@ -2120,10 +2562,7 @@
           </w:p>
           <w:p>
             <w:r>
-              <w:t xml:space="preserve">* Updated and maintained applications </w:t>
-            </w:r>
-            <w:r>
-              <w:t>for a large client base</w:t>
+              <w:t>* Updated and maintained applications for a large client base</w:t>
             </w:r>
           </w:p>
           <w:p>
@@ -2131,16 +2570,7 @@
               <w:spacing w:before="120" w:after="120"/>
             </w:pPr>
             <w:r>
-              <w:t xml:space="preserve">* </w:t>
-            </w:r>
-            <w:r>
-              <w:t>Originated demonstrations of</w:t>
-            </w:r>
-            <w:r>
-              <w:t xml:space="preserve"> </w:t>
-            </w:r>
-            <w:r>
-              <w:t>AR and VR applications for clients</w:t>
+              <w:t>* Originated demonstrations of AR and VR applications for clients</w:t>
             </w:r>
             <w:r>
               <w:rPr>
@@ -2149,7 +2579,7 @@
               <mc:AlternateContent>
                 <mc:Choice Requires="wps">
                   <w:drawing>
-                    <wp:inline distT="0" distB="0" distL="0" distR="0" wp14:anchorId="447AA2E4" wp14:editId="2FC7ED81">
+                    <wp:inline distT="0" distB="0" distL="0" distR="0" wp14:anchorId="2BE2CA05" wp14:editId="366CF2AA">
                       <wp:extent cx="3968496" cy="0"/>
                       <wp:effectExtent l="0" t="0" r="0" b="0"/>
                       <wp:docPr id="7" name="Straight Connector 7" descr="Blue line"/>
@@ -2195,7 +2625,7 @@
                 </mc:Choice>
                 <mc:Fallback>
                   <w:pict>
-                    <v:line w14:anchorId="7287602A" id="Straight Connector 7" o:spid="_x0000_s1026" alt="Blue line" style="visibility:visible;mso-wrap-style:square;mso-left-percent:-10001;mso-top-percent:-10001;mso-position-horizontal:absolute;mso-position-horizontal-relative:char;mso-position-vertical:absolute;mso-position-vertical-relative:line;mso-left-percent:-10001;mso-top-percent:-10001" from="0,0" to="312.5pt,0" o:gfxdata="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" strokecolor="#718eb5 [3206]" strokeweight=".28pt">
+                    <v:line w14:anchorId="0D1BA140" id="Straight Connector 7" o:spid="_x0000_s1026" alt="Blue line" style="visibility:visible;mso-wrap-style:square;mso-left-percent:-10001;mso-top-percent:-10001;mso-position-horizontal:absolute;mso-position-horizontal-relative:char;mso-position-vertical:absolute;mso-position-vertical-relative:line;mso-left-percent:-10001;mso-top-percent:-10001" from="0,0" to="312.5pt,0" o:gfxdata="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" strokecolor="#718eb5 [3206]" strokeweight=".28pt">
                       <v:stroke joinstyle="miter"/>
                       <w10:anchorlock/>
                     </v:line>
@@ -2230,10 +2660,7 @@
           </w:p>
           <w:p>
             <w:r>
-              <w:t>* Developed AI and pathfinding solutions for all game enemies in Dreamland Delivery using A* and B-Splines</w:t>
-            </w:r>
-            <w:r>
-              <w:t xml:space="preserve"> in C# for </w:t>
+              <w:t xml:space="preserve">* Developed AI and pathfinding solutions for all game enemies in Dreamland Delivery using A* and B-Splines in C# for </w:t>
             </w:r>
             <w:proofErr w:type="spellStart"/>
             <w:r>
@@ -2246,197 +2673,9 @@
           </w:p>
           <w:p>
             <w:r>
-              <w:t xml:space="preserve">* </w:t>
-            </w:r>
-            <w:r>
-              <w:t xml:space="preserve">Produced </w:t>
-            </w:r>
-            <w:r>
-              <w:t>educational Flash games for the Indianapolis Children’s Museum</w:t>
-            </w:r>
-          </w:p>
-        </w:tc>
-      </w:tr>
-      <w:tr>
-        <w:tc>
-          <w:tcPr>
-            <w:tcW w:w="4395" w:type="dxa"/>
-            <w:gridSpan w:val="3"/>
-            <w:tcBorders>
-              <w:top w:val="single" w:sz="12" w:space="0" w:color="000000" w:themeColor="text1"/>
-              <w:bottom w:val="single" w:sz="12" w:space="0" w:color="000000" w:themeColor="text1"/>
-              <w:right w:val="single" w:sz="12" w:space="0" w:color="000000" w:themeColor="text1"/>
-            </w:tcBorders>
-            <w:shd w:val="clear" w:color="auto" w:fill="DAE2EC" w:themeFill="accent5"/>
-          </w:tcPr>
-          <w:sdt>
-            <w:sdtPr>
-              <w:id w:val="1072317644"/>
-              <w:placeholder>
-                <w:docPart w:val="6762A281B2DE4779A9548959022B25B2"/>
-              </w:placeholder>
-              <w:temporary/>
-              <w:showingPlcHdr/>
-              <w15:appearance w15:val="hidden"/>
-            </w:sdtPr>
-            <w:sdtEndPr/>
-            <w:sdtContent>
-              <w:p>
-                <w:pPr>
-                  <w:pStyle w:val="Heading1"/>
-                  <w:outlineLvl w:val="0"/>
-                </w:pPr>
-                <w:r>
-                  <w:t>EDUCATION</w:t>
-                </w:r>
-              </w:p>
-            </w:sdtContent>
-          </w:sdt>
-          <w:p>
-            <w:pPr>
-              <w:pStyle w:val="NoSpacing"/>
-            </w:pPr>
-            <w:r>
-              <w:rPr>
-                <w:noProof/>
-              </w:rPr>
-              <mc:AlternateContent>
-                <mc:Choice Requires="wps">
-                  <w:drawing>
-                    <wp:inline distT="0" distB="0" distL="0" distR="0" wp14:anchorId="57298480" wp14:editId="6ECD1836">
-                      <wp:extent cx="521970" cy="0"/>
-                      <wp:effectExtent l="0" t="0" r="0" b="0"/>
-                      <wp:docPr id="19" name="Straight Connector 19" descr="Blue line"/>
-                      <wp:cNvGraphicFramePr/>
-                      <a:graphic xmlns:a="http://schemas.openxmlformats.org/drawingml/2006/main">
-                        <a:graphicData uri="http://schemas.microsoft.com/office/word/2010/wordprocessingShape">
-                          <wps:wsp>
-                            <wps:cNvCnPr/>
-                            <wps:spPr>
-                              <a:xfrm>
-                                <a:off x="0" y="0"/>
-                                <a:ext cx="521970" cy="0"/>
-                              </a:xfrm>
-                              <a:prstGeom prst="line">
-                                <a:avLst/>
-                              </a:prstGeom>
-                              <a:ln w="19050">
-                                <a:solidFill>
-                                  <a:schemeClr val="accent3"/>
-                                </a:solidFill>
-                              </a:ln>
-                            </wps:spPr>
-                            <wps:style>
-                              <a:lnRef idx="1">
-                                <a:schemeClr val="accent1"/>
-                              </a:lnRef>
-                              <a:fillRef idx="0">
-                                <a:schemeClr val="accent1"/>
-                              </a:fillRef>
-                              <a:effectRef idx="0">
-                                <a:schemeClr val="accent1"/>
-                              </a:effectRef>
-                              <a:fontRef idx="minor">
-                                <a:schemeClr val="tx1"/>
-                              </a:fontRef>
-                            </wps:style>
-                            <wps:bodyPr/>
-                          </wps:wsp>
-                        </a:graphicData>
-                      </a:graphic>
-                    </wp:inline>
-                  </w:drawing>
-                </mc:Choice>
-                <mc:Fallback>
-                  <w:pict>
-                    <v:line w14:anchorId="5EEC92C9" id="Straight Connector 19" o:spid="_x0000_s1026" alt="Blue line" style="visibility:visible;mso-wrap-style:square;mso-left-percent:-10001;mso-top-percent:-10001;mso-position-horizontal:absolute;mso-position-horizontal-relative:char;mso-position-vertical:absolute;mso-position-vertical-relative:line;mso-left-percent:-10001;mso-top-percent:-10001" from="0,0" to="41.1pt,0" o:gfxdata="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" strokecolor="#718eb5 [3206]" strokeweight="1.5pt">
-                      <v:stroke joinstyle="miter"/>
-                      <w10:anchorlock/>
-                    </v:line>
-                  </w:pict>
-                </mc:Fallback>
-              </mc:AlternateContent>
-            </w:r>
-          </w:p>
-          <w:p>
-            <w:pPr>
-              <w:pStyle w:val="Heading2"/>
-              <w:outlineLvl w:val="1"/>
-            </w:pPr>
-            <w:r>
-              <w:t>IUPUI</w:t>
-            </w:r>
-          </w:p>
-          <w:p>
-            <w:pPr>
-              <w:pStyle w:val="Date"/>
-            </w:pPr>
-            <w:r>
-              <w:t>2008-2012</w:t>
-            </w:r>
-          </w:p>
-          <w:p>
-            <w:pPr>
-              <w:pStyle w:val="TextLeft"/>
-              <w:jc w:val="left"/>
-              <w:rPr>
-                <w:i/>
-                <w:iCs/>
-              </w:rPr>
-            </w:pPr>
-            <w:r>
-              <w:rPr>
-                <w:i/>
-                <w:iCs/>
-              </w:rPr>
-              <w:t>Computer Science</w:t>
-            </w:r>
-          </w:p>
-          <w:p>
-            <w:pPr>
-              <w:rPr>
-                <w:sz w:val="22"/>
-                <w:szCs w:val="22"/>
-              </w:rPr>
-            </w:pPr>
-            <w:r>
-              <w:rPr>
-                <w:sz w:val="22"/>
-                <w:szCs w:val="22"/>
-              </w:rPr>
-              <w:t>Completed 90 credit hours towards a B.S. degree, but left due to a family health emergency.</w:t>
-            </w:r>
-          </w:p>
-          <w:p>
-            <w:pPr>
-              <w:pStyle w:val="NoSpacing"/>
-            </w:pPr>
-          </w:p>
-          <w:p>
-            <w:pPr>
-              <w:pStyle w:val="Heading2"/>
-              <w:outlineLvl w:val="1"/>
-            </w:pPr>
-          </w:p>
-          <w:p>
-            <w:pPr>
-              <w:pStyle w:val="Date"/>
-            </w:pPr>
-          </w:p>
-          <w:p/>
-        </w:tc>
-        <w:tc>
-          <w:tcPr>
-            <w:tcW w:w="7119" w:type="dxa"/>
-            <w:gridSpan w:val="3"/>
-            <w:vMerge/>
-            <w:tcBorders>
-              <w:left w:val="single" w:sz="12" w:space="0" w:color="000000" w:themeColor="text1"/>
-              <w:bottom w:val="single" w:sz="12" w:space="0" w:color="000000" w:themeColor="text1"/>
-            </w:tcBorders>
-            <w:shd w:val="clear" w:color="auto" w:fill="auto"/>
-          </w:tcPr>
-          <w:p/>
+              <w:t>* Produced educational Flash games for the Indianapolis Children’s Museum</w:t>
+            </w:r>
+          </w:p>
         </w:tc>
       </w:tr>
     </w:tbl>
@@ -2503,7 +2742,145 @@
 
 <file path=word/numbering.xml><?xml version="1.0" encoding="utf-8"?>
 <w:numbering xmlns:wpc="http://schemas.microsoft.com/office/word/2010/wordprocessingCanvas" xmlns:cx="http://schemas.microsoft.com/office/drawing/2014/chartex" xmlns:cx1="http://schemas.microsoft.com/office/drawing/2015/9/8/chartex" xmlns:cx2="http://schemas.microsoft.com/office/drawing/2015/10/21/chartex" xmlns:cx3="http://schemas.microsoft.com/office/drawing/2016/5/9/chartex" xmlns:cx4="http://schemas.microsoft.com/office/drawing/2016/5/10/chartex" xmlns:cx5="http://schemas.microsoft.com/office/drawing/2016/5/11/chartex" xmlns:cx6="http://schemas.microsoft.com/office/drawing/2016/5/12/chartex" xmlns:cx7="http://schemas.microsoft.com/office/drawing/2016/5/13/chartex" xmlns:cx8="http://schemas.microsoft.com/office/drawing/2016/5/14/chartex" xmlns:mc="http://schemas.openxmlformats.org/markup-compatibility/2006" xmlns:aink="http://schemas.microsoft.com/office/drawing/2016/ink" xmlns:am3d="http://schemas.microsoft.com/office/drawing/2017/model3d" xmlns:o="urn:schemas-microsoft-com:office:office" xmlns:r="http://schemas.openxmlformats.org/officeDocument/2006/relationships" xmlns:m="http://schemas.openxmlformats.org/officeDocument/2006/math" xmlns:v="urn:schemas-microsoft-com:vml" xmlns:wp14="http://schemas.microsoft.com/office/word/2010/wordprocessingDrawing" xmlns:wp="http://schemas.openxmlformats.org/drawingml/2006/wordprocessingDrawing" xmlns:w10="urn:schemas-microsoft-com:office:word" xmlns:w="http://schemas.openxmlformats.org/wordprocessingml/2006/main" xmlns:w14="http://schemas.microsoft.com/office/word/2010/wordml" xmlns:w15="http://schemas.microsoft.com/office/word/2012/wordml" xmlns:w16cex="http://schemas.microsoft.com/office/word/2018/wordml/cex" xmlns:w16cid="http://schemas.microsoft.com/office/word/2016/wordml/cid" xmlns:w16="http://schemas.microsoft.com/office/word/2018/wordml" xmlns:w16se="http://schemas.microsoft.com/office/word/2015/wordml/symex" xmlns:wpg="http://schemas.microsoft.com/office/word/2010/wordprocessingGroup" xmlns:wpi="http://schemas.microsoft.com/office/word/2010/wordprocessingInk" xmlns:wne="http://schemas.microsoft.com/office/word/2006/wordml" xmlns:wps="http://schemas.microsoft.com/office/word/2010/wordprocessingShape" mc:Ignorable="w14 w15 w16se w16cid w16 w16cex wp14">
+  <w:numPicBullet w:numPicBulletId="0">
+    <w:pict>
+      <v:shapetype id="_x0000_t75" coordsize="21600,21600" o:spt="75" o:preferrelative="t" path="m@4@5l@4@11@9@11@9@5xe" filled="f" stroked="f">
+        <v:stroke joinstyle="miter"/>
+        <v:formulas>
+          <v:f eqn="if lineDrawn pixelLineWidth 0"/>
+          <v:f eqn="sum @0 1 0"/>
+          <v:f eqn="sum 0 0 @1"/>
+          <v:f eqn="prod @2 1 2"/>
+          <v:f eqn="prod @3 21600 pixelWidth"/>
+          <v:f eqn="prod @3 21600 pixelHeight"/>
+          <v:f eqn="sum @0 0 1"/>
+          <v:f eqn="prod @6 1 2"/>
+          <v:f eqn="prod @7 21600 pixelWidth"/>
+          <v:f eqn="sum @8 21600 0"/>
+          <v:f eqn="prod @7 21600 pixelHeight"/>
+          <v:f eqn="sum @10 21600 0"/>
+        </v:formulas>
+        <v:path o:extrusionok="f" gradientshapeok="t" o:connecttype="rect"/>
+        <o:lock v:ext="edit" aspectratio="t"/>
+      </v:shapetype>
+      <v:shape id="_x0000_i4620" type="#_x0000_t75" alt="Globe icon" style="width:13.2pt;height:13.8pt;visibility:visible" o:gfxdata="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" o:bullet="t">
+        <v:imagedata r:id="rId1" o:title="" cropbottom="-1650f" cropleft="-4629f" cropright="-2924f"/>
+      </v:shape>
+    </w:pict>
+  </w:numPicBullet>
   <w:abstractNum w:abstractNumId="0" w15:restartNumberingAfterBreak="0">
+    <w:nsid w:val="52986868"/>
+    <w:multiLevelType w:val="hybridMultilevel"/>
+    <w:tmpl w:val="51D2682C"/>
+    <w:lvl w:ilvl="0" w:tplc="F5BA9D26">
+      <w:numFmt w:val="bullet"/>
+      <w:lvlText w:val=""/>
+      <w:lvlJc w:val="left"/>
+      <w:pPr>
+        <w:ind w:left="720" w:hanging="360"/>
+      </w:pPr>
+      <w:rPr>
+        <w:rFonts w:ascii="Symbol" w:eastAsiaTheme="minorHAnsi" w:hAnsi="Symbol" w:cstheme="minorBidi" w:hint="default"/>
+      </w:rPr>
+    </w:lvl>
+    <w:lvl w:ilvl="1" w:tplc="04090003" w:tentative="1">
+      <w:start w:val="1"/>
+      <w:numFmt w:val="bullet"/>
+      <w:lvlText w:val="o"/>
+      <w:lvlJc w:val="left"/>
+      <w:pPr>
+        <w:ind w:left="1440" w:hanging="360"/>
+      </w:pPr>
+      <w:rPr>
+        <w:rFonts w:ascii="Courier New" w:hAnsi="Courier New" w:cs="Courier New" w:hint="default"/>
+      </w:rPr>
+    </w:lvl>
+    <w:lvl w:ilvl="2" w:tplc="04090005" w:tentative="1">
+      <w:start w:val="1"/>
+      <w:numFmt w:val="bullet"/>
+      <w:lvlText w:val=""/>
+      <w:lvlJc w:val="left"/>
+      <w:pPr>
+        <w:ind w:left="2160" w:hanging="360"/>
+      </w:pPr>
+      <w:rPr>
+        <w:rFonts w:ascii="Wingdings" w:hAnsi="Wingdings" w:hint="default"/>
+      </w:rPr>
+    </w:lvl>
+    <w:lvl w:ilvl="3" w:tplc="04090001" w:tentative="1">
+      <w:start w:val="1"/>
+      <w:numFmt w:val="bullet"/>
+      <w:lvlText w:val=""/>
+      <w:lvlJc w:val="left"/>
+      <w:pPr>
+        <w:ind w:left="2880" w:hanging="360"/>
+      </w:pPr>
+      <w:rPr>
+        <w:rFonts w:ascii="Symbol" w:hAnsi="Symbol" w:hint="default"/>
+      </w:rPr>
+    </w:lvl>
+    <w:lvl w:ilvl="4" w:tplc="04090003" w:tentative="1">
+      <w:start w:val="1"/>
+      <w:numFmt w:val="bullet"/>
+      <w:lvlText w:val="o"/>
+      <w:lvlJc w:val="left"/>
+      <w:pPr>
+        <w:ind w:left="3600" w:hanging="360"/>
+      </w:pPr>
+      <w:rPr>
+        <w:rFonts w:ascii="Courier New" w:hAnsi="Courier New" w:cs="Courier New" w:hint="default"/>
+      </w:rPr>
+    </w:lvl>
+    <w:lvl w:ilvl="5" w:tplc="04090005" w:tentative="1">
+      <w:start w:val="1"/>
+      <w:numFmt w:val="bullet"/>
+      <w:lvlText w:val=""/>
+      <w:lvlJc w:val="left"/>
+      <w:pPr>
+        <w:ind w:left="4320" w:hanging="360"/>
+      </w:pPr>
+      <w:rPr>
+        <w:rFonts w:ascii="Wingdings" w:hAnsi="Wingdings" w:hint="default"/>
+      </w:rPr>
+    </w:lvl>
+    <w:lvl w:ilvl="6" w:tplc="04090001" w:tentative="1">
+      <w:start w:val="1"/>
+      <w:numFmt w:val="bullet"/>
+      <w:lvlText w:val=""/>
+      <w:lvlJc w:val="left"/>
+      <w:pPr>
+        <w:ind w:left="5040" w:hanging="360"/>
+      </w:pPr>
+      <w:rPr>
+        <w:rFonts w:ascii="Symbol" w:hAnsi="Symbol" w:hint="default"/>
+      </w:rPr>
+    </w:lvl>
+    <w:lvl w:ilvl="7" w:tplc="04090003" w:tentative="1">
+      <w:start w:val="1"/>
+      <w:numFmt w:val="bullet"/>
+      <w:lvlText w:val="o"/>
+      <w:lvlJc w:val="left"/>
+      <w:pPr>
+        <w:ind w:left="5760" w:hanging="360"/>
+      </w:pPr>
+      <w:rPr>
+        <w:rFonts w:ascii="Courier New" w:hAnsi="Courier New" w:cs="Courier New" w:hint="default"/>
+      </w:rPr>
+    </w:lvl>
+    <w:lvl w:ilvl="8" w:tplc="04090005" w:tentative="1">
+      <w:start w:val="1"/>
+      <w:numFmt w:val="bullet"/>
+      <w:lvlText w:val=""/>
+      <w:lvlJc w:val="left"/>
+      <w:pPr>
+        <w:ind w:left="6480" w:hanging="360"/>
+      </w:pPr>
+      <w:rPr>
+        <w:rFonts w:ascii="Wingdings" w:hAnsi="Wingdings" w:hint="default"/>
+      </w:rPr>
+    </w:lvl>
+  </w:abstractNum>
+  <w:abstractNum w:abstractNumId="1" w15:restartNumberingAfterBreak="0">
     <w:nsid w:val="581149C4"/>
     <w:multiLevelType w:val="hybridMultilevel"/>
     <w:tmpl w:val="DB10AB74"/>
@@ -2618,7 +2995,7 @@
       </w:rPr>
     </w:lvl>
   </w:abstractNum>
-  <w:abstractNum w:abstractNumId="1" w15:restartNumberingAfterBreak="0">
+  <w:abstractNum w:abstractNumId="2" w15:restartNumberingAfterBreak="0">
     <w:nsid w:val="5D3F01C2"/>
     <w:multiLevelType w:val="hybridMultilevel"/>
     <w:tmpl w:val="3B7461AC"/>
@@ -2732,10 +3109,13 @@
     </w:lvl>
   </w:abstractNum>
   <w:num w:numId="1">
-    <w:abstractNumId w:val="0"/>
+    <w:abstractNumId w:val="1"/>
   </w:num>
   <w:num w:numId="2">
-    <w:abstractNumId w:val="1"/>
+    <w:abstractNumId w:val="2"/>
+  </w:num>
+  <w:num w:numId="3">
+    <w:abstractNumId w:val="0"/>
   </w:num>
 </w:numbering>
 </file>
@@ -3686,6 +4066,42 @@
       <w:szCs w:val="24"/>
     </w:rPr>
   </w:style>
+  <w:style w:type="character" w:styleId="FollowedHyperlink">
+    <w:name w:val="FollowedHyperlink"/>
+    <w:basedOn w:val="DefaultParagraphFont"/>
+    <w:uiPriority w:val="99"/>
+    <w:semiHidden/>
+    <w:unhideWhenUsed/>
+    <w:rsid w:val="009724C2"/>
+    <w:rPr>
+      <w:color w:val="954F72" w:themeColor="followedHyperlink"/>
+      <w:u w:val="single"/>
+    </w:rPr>
+  </w:style>
+  <w:style w:type="paragraph" w:customStyle="1" w:styleId="paragraph">
+    <w:name w:val="paragraph"/>
+    <w:basedOn w:val="Normal"/>
+    <w:rsid w:val="00505326"/>
+    <w:pPr>
+      <w:spacing w:before="100" w:beforeAutospacing="1" w:after="100" w:afterAutospacing="1" w:line="240" w:lineRule="auto"/>
+    </w:pPr>
+    <w:rPr>
+      <w:rFonts w:ascii="Times New Roman" w:eastAsia="Times New Roman" w:hAnsi="Times New Roman" w:cs="Times New Roman"/>
+      <w:color w:val="auto"/>
+      <w:sz w:val="24"/>
+      <w:szCs w:val="24"/>
+    </w:rPr>
+  </w:style>
+  <w:style w:type="character" w:customStyle="1" w:styleId="normaltextrun">
+    <w:name w:val="normaltextrun"/>
+    <w:basedOn w:val="DefaultParagraphFont"/>
+    <w:rsid w:val="00505326"/>
+  </w:style>
+  <w:style w:type="character" w:customStyle="1" w:styleId="eop">
+    <w:name w:val="eop"/>
+    <w:basedOn w:val="DefaultParagraphFont"/>
+    <w:rsid w:val="00505326"/>
+  </w:style>
 </w:styles>
 </file>
 
@@ -3746,7 +4162,7 @@
     </w:docPart>
     <w:docPart>
       <w:docPartPr>
-        <w:name w:val="D849417546AF4FBEB4F691F6DF8D8A9A"/>
+        <w:name w:val="E7FB1BBEE68E43E29512F579D8852533"/>
         <w:category>
           <w:name w:val="General"/>
           <w:gallery w:val="placeholder"/>
@@ -3757,22 +4173,22 @@
         <w:behaviors>
           <w:behavior w:val="content"/>
         </w:behaviors>
-        <w:guid w:val="{13769238-9BCA-41E3-9C05-6E4DD36DC846}"/>
+        <w:guid w:val="{D7F44ECD-0B5F-46EC-A9FD-F627C331A942}"/>
       </w:docPartPr>
       <w:docPartBody>
         <w:p>
           <w:pPr>
-            <w:pStyle w:val="D849417546AF4FBEB4F691F6DF8D8A9A"/>
+            <w:pStyle w:val="E7FB1BBEE68E43E29512F579D8852533"/>
           </w:pPr>
           <w:r>
-            <w:t>SKILLS</w:t>
+            <w:t>EDUCATION</w:t>
           </w:r>
         </w:p>
       </w:docPartBody>
     </w:docPart>
     <w:docPart>
       <w:docPartPr>
-        <w:name w:val="0535A5FBD6194B18B5ACCBD50DD41815"/>
+        <w:name w:val="EFC473EABEE94886B607DB6B766F6592"/>
         <w:category>
           <w:name w:val="General"/>
           <w:gallery w:val="placeholder"/>
@@ -3783,41 +4199,15 @@
         <w:behaviors>
           <w:behavior w:val="content"/>
         </w:behaviors>
-        <w:guid w:val="{40680A45-5BB3-4B05-8558-72AC5A3084A6}"/>
+        <w:guid w:val="{85F8A1D4-4936-4D8D-82B0-1B4BD1BD0D87}"/>
       </w:docPartPr>
       <w:docPartBody>
         <w:p>
           <w:pPr>
-            <w:pStyle w:val="0535A5FBD6194B18B5ACCBD50DD41815"/>
+            <w:pStyle w:val="EFC473EABEE94886B607DB6B766F6592"/>
           </w:pPr>
           <w:r>
             <w:t>EXPERIENCE</w:t>
-          </w:r>
-        </w:p>
-      </w:docPartBody>
-    </w:docPart>
-    <w:docPart>
-      <w:docPartPr>
-        <w:name w:val="6762A281B2DE4779A9548959022B25B2"/>
-        <w:category>
-          <w:name w:val="General"/>
-          <w:gallery w:val="placeholder"/>
-        </w:category>
-        <w:types>
-          <w:type w:val="bbPlcHdr"/>
-        </w:types>
-        <w:behaviors>
-          <w:behavior w:val="content"/>
-        </w:behaviors>
-        <w:guid w:val="{16524D6B-55D7-4319-82CE-5B9E0EF7DA29}"/>
-      </w:docPartPr>
-      <w:docPartBody>
-        <w:p>
-          <w:pPr>
-            <w:pStyle w:val="6762A281B2DE4779A9548959022B25B2"/>
-          </w:pPr>
-          <w:r>
-            <w:t>EDUCATION</w:t>
           </w:r>
         </w:p>
       </w:docPartBody>
@@ -3828,19 +4218,26 @@
 
 <file path=word/glossary/fontTable.xml><?xml version="1.0" encoding="utf-8"?>
 <w:fonts xmlns:mc="http://schemas.openxmlformats.org/markup-compatibility/2006" xmlns:r="http://schemas.openxmlformats.org/officeDocument/2006/relationships" xmlns:w="http://schemas.openxmlformats.org/wordprocessingml/2006/main" xmlns:w14="http://schemas.microsoft.com/office/word/2010/wordml" xmlns:w15="http://schemas.microsoft.com/office/word/2012/wordml" xmlns:w16cex="http://schemas.microsoft.com/office/word/2018/wordml/cex" xmlns:w16cid="http://schemas.microsoft.com/office/word/2016/wordml/cid" xmlns:w16="http://schemas.microsoft.com/office/word/2018/wordml" xmlns:w16se="http://schemas.microsoft.com/office/word/2015/wordml/symex" mc:Ignorable="w14 w15 w16se w16cid w16 w16cex">
-  <w:font w:name="Segoe UI">
-    <w:panose1 w:val="020B0502040204020203"/>
+  <w:font w:name="Symbol">
+    <w:panose1 w:val="05050102010706020507"/>
+    <w:charset w:val="02"/>
+    <w:family w:val="roman"/>
+    <w:pitch w:val="variable"/>
+    <w:sig w:usb0="00000000" w:usb1="10000000" w:usb2="00000000" w:usb3="00000000" w:csb0="80000000" w:csb1="00000000"/>
+  </w:font>
+  <w:font w:name="Calibri">
+    <w:panose1 w:val="020F0502020204030204"/>
     <w:charset w:val="00"/>
     <w:family w:val="swiss"/>
     <w:pitch w:val="variable"/>
-    <w:sig w:usb0="E4002EFF" w:usb1="C000E47F" w:usb2="00000009" w:usb3="00000000" w:csb0="000001FF" w:csb1="00000000"/>
+    <w:sig w:usb0="E0002AFF" w:usb1="4000ACFF" w:usb2="00000001" w:usb3="00000000" w:csb0="000001FF" w:csb1="00000000"/>
   </w:font>
   <w:font w:name="Times New Roman">
     <w:panose1 w:val="02020603050405020304"/>
     <w:charset w:val="00"/>
     <w:family w:val="roman"/>
     <w:pitch w:val="variable"/>
-    <w:sig w:usb0="E0002EFF" w:usb1="C000785B" w:usb2="00000009" w:usb3="00000000" w:csb0="000001FF" w:csb1="00000000"/>
+    <w:sig w:usb0="E0002AFF" w:usb1="C0007843" w:usb2="00000009" w:usb3="00000000" w:csb0="000001FF" w:csb1="00000000"/>
   </w:font>
   <w:font w:name="Courier New">
     <w:panose1 w:val="02070309020205020404"/>
@@ -3856,19 +4253,12 @@
     <w:pitch w:val="variable"/>
     <w:sig w:usb0="00000000" w:usb1="10000000" w:usb2="00000000" w:usb3="00000000" w:csb0="80000000" w:csb1="00000000"/>
   </w:font>
-  <w:font w:name="Symbol">
-    <w:panose1 w:val="05050102010706020507"/>
-    <w:charset w:val="02"/>
-    <w:family w:val="roman"/>
-    <w:pitch w:val="variable"/>
-    <w:sig w:usb0="00000000" w:usb1="10000000" w:usb2="00000000" w:usb3="00000000" w:csb0="80000000" w:csb1="00000000"/>
-  </w:font>
-  <w:font w:name="Calibri">
-    <w:panose1 w:val="020F0502020204030204"/>
+  <w:font w:name="Segoe UI">
+    <w:panose1 w:val="020B0502040204020203"/>
     <w:charset w:val="00"/>
     <w:family w:val="swiss"/>
     <w:pitch w:val="variable"/>
-    <w:sig w:usb0="E4002EFF" w:usb1="C000247B" w:usb2="00000009" w:usb3="00000000" w:csb0="000001FF" w:csb1="00000000"/>
+    <w:sig w:usb0="E4002EFF" w:usb1="C000E47F" w:usb2="00000009" w:usb3="00000000" w:csb0="000001FF" w:csb1="00000000"/>
   </w:font>
   <w:font w:name="Bookman Old Style">
     <w:panose1 w:val="02050604050505020204"/>
@@ -4029,6 +4419,7 @@
     <w:rsid w:val="001D18F8"/>
     <w:rsid w:val="00251865"/>
     <w:rsid w:val="00396F8C"/>
+    <w:rsid w:val="00560F4F"/>
     <w:rsid w:val="00717FB3"/>
     <w:rsid w:val="00AE0422"/>
     <w:rsid w:val="00CD79A4"/>
@@ -4520,6 +4911,58 @@
     <w:name w:val="6762A281B2DE4779A9548959022B25B2"/>
     <w:rsid w:val="00251865"/>
   </w:style>
+  <w:style w:type="paragraph" w:customStyle="1" w:styleId="56F064C8468D4857BC16E72D67B99194">
+    <w:name w:val="56F064C8468D4857BC16E72D67B99194"/>
+    <w:rsid w:val="00560F4F"/>
+  </w:style>
+  <w:style w:type="paragraph" w:customStyle="1" w:styleId="BDA4EFB46DFC4BB681127D386E0C87EF">
+    <w:name w:val="BDA4EFB46DFC4BB681127D386E0C87EF"/>
+    <w:rsid w:val="00560F4F"/>
+  </w:style>
+  <w:style w:type="paragraph" w:customStyle="1" w:styleId="AA138A65C51E409AB2A120734A26426E">
+    <w:name w:val="AA138A65C51E409AB2A120734A26426E"/>
+    <w:rsid w:val="00560F4F"/>
+  </w:style>
+  <w:style w:type="paragraph" w:customStyle="1" w:styleId="C3008E0E12AE41F09D1E914407A4304F">
+    <w:name w:val="C3008E0E12AE41F09D1E914407A4304F"/>
+    <w:rsid w:val="00560F4F"/>
+  </w:style>
+  <w:style w:type="paragraph" w:customStyle="1" w:styleId="DBD692CEAE904F7C95E7FEBFC3DDF434">
+    <w:name w:val="DBD692CEAE904F7C95E7FEBFC3DDF434"/>
+    <w:rsid w:val="00560F4F"/>
+  </w:style>
+  <w:style w:type="paragraph" w:customStyle="1" w:styleId="153F2BB80AA64FAE8382447DCC8F83FE">
+    <w:name w:val="153F2BB80AA64FAE8382447DCC8F83FE"/>
+    <w:rsid w:val="00560F4F"/>
+  </w:style>
+  <w:style w:type="paragraph" w:customStyle="1" w:styleId="E7FB1BBEE68E43E29512F579D8852533">
+    <w:name w:val="E7FB1BBEE68E43E29512F579D8852533"/>
+    <w:rsid w:val="00560F4F"/>
+  </w:style>
+  <w:style w:type="paragraph" w:customStyle="1" w:styleId="20550A8FC3D948F7957E50E38E453547">
+    <w:name w:val="20550A8FC3D948F7957E50E38E453547"/>
+    <w:rsid w:val="00560F4F"/>
+  </w:style>
+  <w:style w:type="paragraph" w:customStyle="1" w:styleId="A194C55D9F0E4440B94FB0FA8046EE3F">
+    <w:name w:val="A194C55D9F0E4440B94FB0FA8046EE3F"/>
+    <w:rsid w:val="00560F4F"/>
+  </w:style>
+  <w:style w:type="paragraph" w:customStyle="1" w:styleId="EFC473EABEE94886B607DB6B766F6592">
+    <w:name w:val="EFC473EABEE94886B607DB6B766F6592"/>
+    <w:rsid w:val="00560F4F"/>
+  </w:style>
+  <w:style w:type="paragraph" w:customStyle="1" w:styleId="F2A2E8101173407DA36D358F6F0A6A58">
+    <w:name w:val="F2A2E8101173407DA36D358F6F0A6A58"/>
+    <w:rsid w:val="00560F4F"/>
+  </w:style>
+  <w:style w:type="paragraph" w:customStyle="1" w:styleId="19A146B0C2C54529B79CD7660D3FBFC0">
+    <w:name w:val="19A146B0C2C54529B79CD7660D3FBFC0"/>
+    <w:rsid w:val="00560F4F"/>
+  </w:style>
+  <w:style w:type="paragraph" w:customStyle="1" w:styleId="AAE9E59219404199ADC6332803ED1BA8">
+    <w:name w:val="AAE9E59219404199ADC6332803ED1BA8"/>
+    <w:rsid w:val="00560F4F"/>
+  </w:style>
 </w:styles>
 </file>
 
@@ -4732,23 +5175,10 @@
 </file>
 
 <file path=customXml/item1.xml><?xml version="1.0" encoding="utf-8"?>
-<?mso-contentType ?>
-<FormTemplates xmlns="http://schemas.microsoft.com/sharepoint/v3/contenttype/forms">
-  <Display>DocumentLibraryForm</Display>
-  <Edit>DocumentLibraryForm</Edit>
-  <New>DocumentLibraryForm</New>
-</FormTemplates>
+<b:Sources xmlns:b="http://schemas.openxmlformats.org/officeDocument/2006/bibliography" xmlns="http://schemas.openxmlformats.org/officeDocument/2006/bibliography" SelectedStyle="\APASixthEditionOfficeOnline.xsl" StyleName="APA" Version="6"/>
 </file>
 
 <file path=customXml/item2.xml><?xml version="1.0" encoding="utf-8"?>
-<p:properties xmlns:p="http://schemas.microsoft.com/office/2006/metadata/properties" xmlns:xsi="http://www.w3.org/2001/XMLSchema-instance" xmlns:pc="http://schemas.microsoft.com/office/infopath/2007/PartnerControls">
-  <documentManagement>
-    <MediaServiceKeyPoints xmlns="71af3243-3dd4-4a8d-8c0d-dd76da1f02a5" xsi:nil="true"/>
-  </documentManagement>
-</p:properties>
-</file>
-
-<file path=customXml/item3.xml><?xml version="1.0" encoding="utf-8"?>
 <ct:contentTypeSchema xmlns:ct="http://schemas.microsoft.com/office/2006/metadata/contentType" xmlns:ma="http://schemas.microsoft.com/office/2006/metadata/properties/metaAttributes" ct:_="" ma:_="" ma:contentTypeName="Document" ma:contentTypeID="0x01010079F111ED35F8CC479449609E8A0923A6" ma:contentTypeVersion="11" ma:contentTypeDescription="Create a new document." ma:contentTypeScope="" ma:versionID="9677210f24a1be23c92c90fd886aa0aa">
   <xsd:schema xmlns:xsd="http://www.w3.org/2001/XMLSchema" xmlns:xs="http://www.w3.org/2001/XMLSchema" xmlns:p="http://schemas.microsoft.com/office/2006/metadata/properties" xmlns:ns2="71af3243-3dd4-4a8d-8c0d-dd76da1f02a5" xmlns:ns3="16c05727-aa75-4e4a-9b5f-8a80a1165891" targetNamespace="http://schemas.microsoft.com/office/2006/metadata/properties" ma:root="true" ma:fieldsID="60e05723c5c1908df1a1a4ebf11d344e" ns2:_="" ns3:_="">
     <xsd:import namespace="71af3243-3dd4-4a8d-8c0d-dd76da1f02a5"/>
@@ -4959,29 +5389,32 @@
 </ct:contentTypeSchema>
 </file>
 
+<file path=customXml/item3.xml><?xml version="1.0" encoding="utf-8"?>
+<p:properties xmlns:p="http://schemas.microsoft.com/office/2006/metadata/properties" xmlns:xsi="http://www.w3.org/2001/XMLSchema-instance" xmlns:pc="http://schemas.microsoft.com/office/infopath/2007/PartnerControls">
+  <documentManagement>
+    <MediaServiceKeyPoints xmlns="71af3243-3dd4-4a8d-8c0d-dd76da1f02a5" xsi:nil="true"/>
+  </documentManagement>
+</p:properties>
+</file>
+
 <file path=customXml/item4.xml><?xml version="1.0" encoding="utf-8"?>
-<b:Sources xmlns:b="http://schemas.openxmlformats.org/officeDocument/2006/bibliography" xmlns="http://schemas.openxmlformats.org/officeDocument/2006/bibliography" SelectedStyle="\APASixthEditionOfficeOnline.xsl" StyleName="APA" Version="6"/>
+<?mso-contentType ?>
+<FormTemplates xmlns="http://schemas.microsoft.com/sharepoint/v3/contenttype/forms">
+  <Display>DocumentLibraryForm</Display>
+  <Edit>DocumentLibraryForm</Edit>
+  <New>DocumentLibraryForm</New>
+</FormTemplates>
 </file>
 
 <file path=customXml/itemProps1.xml><?xml version="1.0" encoding="utf-8"?>
-<ds:datastoreItem xmlns:ds="http://schemas.openxmlformats.org/officeDocument/2006/customXml" ds:itemID="{EBA4E611-6C4A-43EF-9618-381D1DDF3E77}">
+<ds:datastoreItem xmlns:ds="http://schemas.openxmlformats.org/officeDocument/2006/customXml" ds:itemID="{B2C3A30E-AF64-4BC6-AAC9-F33C5AD5F7EA}">
   <ds:schemaRefs>
-    <ds:schemaRef ds:uri="http://schemas.microsoft.com/sharepoint/v3/contenttype/forms"/>
+    <ds:schemaRef ds:uri="http://schemas.openxmlformats.org/officeDocument/2006/bibliography"/>
   </ds:schemaRefs>
 </ds:datastoreItem>
 </file>
 
 <file path=customXml/itemProps2.xml><?xml version="1.0" encoding="utf-8"?>
-<ds:datastoreItem xmlns:ds="http://schemas.openxmlformats.org/officeDocument/2006/customXml" ds:itemID="{301A123E-AC83-4E4A-BE5D-B91DD96A3404}">
-  <ds:schemaRefs>
-    <ds:schemaRef ds:uri="http://schemas.microsoft.com/office/2006/metadata/properties"/>
-    <ds:schemaRef ds:uri="http://schemas.microsoft.com/office/infopath/2007/PartnerControls"/>
-    <ds:schemaRef ds:uri="71af3243-3dd4-4a8d-8c0d-dd76da1f02a5"/>
-  </ds:schemaRefs>
-</ds:datastoreItem>
-</file>
-
-<file path=customXml/itemProps3.xml><?xml version="1.0" encoding="utf-8"?>
 <ds:datastoreItem xmlns:ds="http://schemas.openxmlformats.org/officeDocument/2006/customXml" ds:itemID="{F4B5F871-14B8-4D95-A6C1-9EDE59C15A15}">
   <ds:schemaRefs>
     <ds:schemaRef ds:uri="http://schemas.microsoft.com/office/2006/metadata/contentType"/>
@@ -5000,10 +5433,20 @@
 </ds:datastoreItem>
 </file>
 
+<file path=customXml/itemProps3.xml><?xml version="1.0" encoding="utf-8"?>
+<ds:datastoreItem xmlns:ds="http://schemas.openxmlformats.org/officeDocument/2006/customXml" ds:itemID="{301A123E-AC83-4E4A-BE5D-B91DD96A3404}">
+  <ds:schemaRefs>
+    <ds:schemaRef ds:uri="http://schemas.microsoft.com/office/2006/metadata/properties"/>
+    <ds:schemaRef ds:uri="http://schemas.microsoft.com/office/infopath/2007/PartnerControls"/>
+    <ds:schemaRef ds:uri="71af3243-3dd4-4a8d-8c0d-dd76da1f02a5"/>
+  </ds:schemaRefs>
+</ds:datastoreItem>
+</file>
+
 <file path=customXml/itemProps4.xml><?xml version="1.0" encoding="utf-8"?>
-<ds:datastoreItem xmlns:ds="http://schemas.openxmlformats.org/officeDocument/2006/customXml" ds:itemID="{B2C3A30E-AF64-4BC6-AAC9-F33C5AD5F7EA}">
+<ds:datastoreItem xmlns:ds="http://schemas.openxmlformats.org/officeDocument/2006/customXml" ds:itemID="{EBA4E611-6C4A-43EF-9618-381D1DDF3E77}">
   <ds:schemaRefs>
-    <ds:schemaRef ds:uri="http://schemas.openxmlformats.org/officeDocument/2006/bibliography"/>
+    <ds:schemaRef ds:uri="http://schemas.microsoft.com/sharepoint/v3/contenttype/forms"/>
   </ds:schemaRefs>
 </ds:datastoreItem>
 </file>
</xml_diff>